<commit_message>
Updated details on FB and GATK comparison
</commit_message>
<xml_diff>
--- a/Alignment parmeters_Illumina seq data.docx
+++ b/Alignment parmeters_Illumina seq data.docx
@@ -1,6 +1,6 @@
 
 <file path=word/document.xml><?xml version="1.0" encoding="utf-8"?>
-<w:document xmlns:wpc="http://schemas.microsoft.com/office/word/2010/wordprocessingCanvas" xmlns:cx="http://schemas.microsoft.com/office/drawing/2014/chartex" xmlns:cx1="http://schemas.microsoft.com/office/drawing/2015/9/8/chartex" xmlns:cx2="http://schemas.microsoft.com/office/drawing/2015/10/21/chartex" xmlns:cx3="http://schemas.microsoft.com/office/drawing/2016/5/9/chartex" xmlns:cx4="http://schemas.microsoft.com/office/drawing/2016/5/10/chartex" xmlns:cx5="http://schemas.microsoft.com/office/drawing/2016/5/11/chartex" xmlns:cx6="http://schemas.microsoft.com/office/drawing/2016/5/12/chartex" xmlns:cx7="http://schemas.microsoft.com/office/drawing/2016/5/13/chartex" xmlns:cx8="http://schemas.microsoft.com/office/drawing/2016/5/14/chartex" xmlns:mc="http://schemas.openxmlformats.org/markup-compatibility/2006" xmlns:aink="http://schemas.microsoft.com/office/drawing/2016/ink" xmlns:am3d="http://schemas.microsoft.com/office/drawing/2017/model3d" xmlns:o="urn:schemas-microsoft-com:office:office" xmlns:oel="http://schemas.microsoft.com/office/2019/extlst" xmlns:r="http://schemas.openxmlformats.org/officeDocument/2006/relationships" xmlns:m="http://schemas.openxmlformats.org/officeDocument/2006/math" xmlns:v="urn:schemas-microsoft-com:vml" xmlns:wp14="http://schemas.microsoft.com/office/word/2010/wordprocessingDrawing" xmlns:wp="http://schemas.openxmlformats.org/drawingml/2006/wordprocessingDrawing" xmlns:w10="urn:schemas-microsoft-com:office:word" xmlns:w="http://schemas.openxmlformats.org/wordprocessingml/2006/main" xmlns:w14="http://schemas.microsoft.com/office/word/2010/wordml" xmlns:w15="http://schemas.microsoft.com/office/word/2012/wordml" xmlns:w16cex="http://schemas.microsoft.com/office/word/2018/wordml/cex" xmlns:w16cid="http://schemas.microsoft.com/office/word/2016/wordml/cid" xmlns:w16="http://schemas.microsoft.com/office/word/2018/wordml" xmlns:w16du="http://schemas.microsoft.com/office/word/2023/wordml/word16du" xmlns:w16sdtdh="http://schemas.microsoft.com/office/word/2020/wordml/sdtdatahash" xmlns:w16se="http://schemas.microsoft.com/office/word/2015/wordml/symex" xmlns:wpg="http://schemas.microsoft.com/office/word/2010/wordprocessingGroup" xmlns:wpi="http://schemas.microsoft.com/office/word/2010/wordprocessingInk" xmlns:wne="http://schemas.microsoft.com/office/word/2006/wordml" xmlns:wps="http://schemas.microsoft.com/office/word/2010/wordprocessingShape" mc:Ignorable="w14 w15 w16se w16cid w16 w16cex w16sdtdh w16du wp14">
+<w:document xmlns:wpc="http://schemas.microsoft.com/office/word/2010/wordprocessingCanvas" xmlns:cx="http://schemas.microsoft.com/office/drawing/2014/chartex" xmlns:cx1="http://schemas.microsoft.com/office/drawing/2015/9/8/chartex" xmlns:cx2="http://schemas.microsoft.com/office/drawing/2015/10/21/chartex" xmlns:cx3="http://schemas.microsoft.com/office/drawing/2016/5/9/chartex" xmlns:cx4="http://schemas.microsoft.com/office/drawing/2016/5/10/chartex" xmlns:cx5="http://schemas.microsoft.com/office/drawing/2016/5/11/chartex" xmlns:cx6="http://schemas.microsoft.com/office/drawing/2016/5/12/chartex" xmlns:cx7="http://schemas.microsoft.com/office/drawing/2016/5/13/chartex" xmlns:cx8="http://schemas.microsoft.com/office/drawing/2016/5/14/chartex" xmlns:mc="http://schemas.openxmlformats.org/markup-compatibility/2006" xmlns:aink="http://schemas.microsoft.com/office/drawing/2016/ink" xmlns:am3d="http://schemas.microsoft.com/office/drawing/2017/model3d" xmlns:o="urn:schemas-microsoft-com:office:office" xmlns:oel="http://schemas.microsoft.com/office/2019/extlst" xmlns:r="http://schemas.openxmlformats.org/officeDocument/2006/relationships" xmlns:m="http://schemas.openxmlformats.org/officeDocument/2006/math" xmlns:v="urn:schemas-microsoft-com:vml" xmlns:wp14="http://schemas.microsoft.com/office/word/2010/wordprocessingDrawing" xmlns:wp="http://schemas.openxmlformats.org/drawingml/2006/wordprocessingDrawing" xmlns:w10="urn:schemas-microsoft-com:office:word" xmlns:w="http://schemas.openxmlformats.org/wordprocessingml/2006/main" xmlns:w14="http://schemas.microsoft.com/office/word/2010/wordml" xmlns:w15="http://schemas.microsoft.com/office/word/2012/wordml" xmlns:w16cex="http://schemas.microsoft.com/office/word/2018/wordml/cex" xmlns:w16cid="http://schemas.microsoft.com/office/word/2016/wordml/cid" xmlns:w16="http://schemas.microsoft.com/office/word/2018/wordml" xmlns:w16du="http://schemas.microsoft.com/office/word/2023/wordml/word16du" xmlns:w16sdtdh="http://schemas.microsoft.com/office/word/2020/wordml/sdtdatahash" xmlns:w16sdtfl="http://schemas.microsoft.com/office/word/2024/wordml/sdtformatlock" xmlns:w16se="http://schemas.microsoft.com/office/word/2015/wordml/symex" xmlns:wpg="http://schemas.microsoft.com/office/word/2010/wordprocessingGroup" xmlns:wpi="http://schemas.microsoft.com/office/word/2010/wordprocessingInk" xmlns:wne="http://schemas.microsoft.com/office/word/2006/wordml" xmlns:wps="http://schemas.microsoft.com/office/word/2010/wordprocessingShape" mc:Ignorable="w14 w15 w16se w16cid w16 w16cex w16sdtdh w16sdtfl w16du wp14">
   <w:body>
     <w:p>
       <w:r>
@@ -301,33 +301,8 @@
                 <w:sz w:val="20"/>
                 <w:szCs w:val="20"/>
               </w:rPr>
-              <w:t xml:space="preserve">bwa mem -B 4 -O 6 -E 1 -L 5 -k 19 -w 100 index </w:t>
-            </w:r>
-            <w:proofErr w:type="spellStart"/>
-            <w:r>
-              <w:rPr>
-                <w:sz w:val="20"/>
-                <w:szCs w:val="20"/>
-              </w:rPr>
-              <w:t>reads.fq</w:t>
-            </w:r>
-            <w:proofErr w:type="spellEnd"/>
-            <w:r>
-              <w:rPr>
-                <w:sz w:val="20"/>
-                <w:szCs w:val="20"/>
-              </w:rPr>
-              <w:t xml:space="preserve"> &gt; </w:t>
-            </w:r>
-            <w:proofErr w:type="spellStart"/>
-            <w:r>
-              <w:rPr>
-                <w:sz w:val="20"/>
-                <w:szCs w:val="20"/>
-              </w:rPr>
-              <w:t>output.sam</w:t>
-            </w:r>
-            <w:proofErr w:type="spellEnd"/>
+              <w:t>bwa mem -B 4 -O 6 -E 1 -L 5 -k 19 -w 100 index reads.fq &gt; output.sam</w:t>
+            </w:r>
           </w:p>
         </w:tc>
         <w:tc>
@@ -725,116 +700,52 @@
                 <w:sz w:val="20"/>
                 <w:szCs w:val="20"/>
               </w:rPr>
-              <w:t>Very Fast: --very-fast (equivalent to -D 10 -R 2 -N 0 -L 22 -</w:t>
-            </w:r>
-            <w:proofErr w:type="spellStart"/>
-            <w:r>
-              <w:rPr>
-                <w:sz w:val="20"/>
-                <w:szCs w:val="20"/>
-              </w:rPr>
-              <w:t>i</w:t>
-            </w:r>
-            <w:proofErr w:type="spellEnd"/>
-            <w:r>
-              <w:rPr>
-                <w:sz w:val="20"/>
-                <w:szCs w:val="20"/>
-              </w:rPr>
-              <w:t xml:space="preserve"> S,1,0.50)</w:t>
-            </w:r>
-          </w:p>
-          <w:p>
-            <w:pPr>
-              <w:rPr>
-                <w:sz w:val="20"/>
-                <w:szCs w:val="20"/>
-              </w:rPr>
-            </w:pPr>
-            <w:r>
-              <w:rPr>
-                <w:sz w:val="20"/>
-                <w:szCs w:val="20"/>
-              </w:rPr>
-              <w:t>Fast: --fast (equivalent to -D 15 -R 2 -N 0 -L 22 -</w:t>
-            </w:r>
-            <w:proofErr w:type="spellStart"/>
-            <w:r>
-              <w:rPr>
-                <w:sz w:val="20"/>
-                <w:szCs w:val="20"/>
-              </w:rPr>
-              <w:t>i</w:t>
-            </w:r>
-            <w:proofErr w:type="spellEnd"/>
-            <w:r>
-              <w:rPr>
-                <w:sz w:val="20"/>
-                <w:szCs w:val="20"/>
-              </w:rPr>
-              <w:t xml:space="preserve"> S,1,0.50)</w:t>
-            </w:r>
-          </w:p>
-          <w:p>
-            <w:pPr>
-              <w:rPr>
-                <w:sz w:val="20"/>
-                <w:szCs w:val="20"/>
-              </w:rPr>
-            </w:pPr>
-            <w:r>
-              <w:rPr>
-                <w:sz w:val="20"/>
-                <w:szCs w:val="20"/>
-              </w:rPr>
-              <w:t>Sensitive: --sensitive (equivalent to -D 15 -R 2 -N 0 -L 20 -</w:t>
-            </w:r>
-            <w:proofErr w:type="spellStart"/>
-            <w:r>
-              <w:rPr>
-                <w:sz w:val="20"/>
-                <w:szCs w:val="20"/>
-              </w:rPr>
-              <w:t>i</w:t>
-            </w:r>
-            <w:proofErr w:type="spellEnd"/>
-            <w:r>
-              <w:rPr>
-                <w:sz w:val="20"/>
-                <w:szCs w:val="20"/>
-              </w:rPr>
-              <w:t xml:space="preserve"> S,1,0.50)</w:t>
-            </w:r>
-          </w:p>
-          <w:p>
-            <w:pPr>
-              <w:rPr>
-                <w:sz w:val="20"/>
-                <w:szCs w:val="20"/>
-              </w:rPr>
-            </w:pPr>
-            <w:r>
-              <w:rPr>
-                <w:sz w:val="20"/>
-                <w:szCs w:val="20"/>
-              </w:rPr>
-              <w:t>Very Sensitive: --very-sensitive (equivalent to -D 20 -R 3 -N 0 -L 20 -</w:t>
-            </w:r>
-            <w:proofErr w:type="spellStart"/>
-            <w:r>
-              <w:rPr>
-                <w:sz w:val="20"/>
-                <w:szCs w:val="20"/>
-              </w:rPr>
-              <w:t>i</w:t>
-            </w:r>
-            <w:proofErr w:type="spellEnd"/>
-            <w:r>
-              <w:rPr>
-                <w:sz w:val="20"/>
-                <w:szCs w:val="20"/>
-              </w:rPr>
-              <w:t xml:space="preserve"> S,1,0.50)</w:t>
+              <w:t>Very Fast: --very-fast (equivalent to -D 10 -R 2 -N 0 -L 22 -i S,1,0.50)</w:t>
+            </w:r>
+          </w:p>
+          <w:p>
+            <w:pPr>
+              <w:rPr>
+                <w:sz w:val="20"/>
+                <w:szCs w:val="20"/>
+              </w:rPr>
+            </w:pPr>
+            <w:r>
+              <w:rPr>
+                <w:sz w:val="20"/>
+                <w:szCs w:val="20"/>
+              </w:rPr>
+              <w:t>Fast: --fast (equivalent to -D 15 -R 2 -N 0 -L 22 -i S,1,0.50)</w:t>
+            </w:r>
+          </w:p>
+          <w:p>
+            <w:pPr>
+              <w:rPr>
+                <w:sz w:val="20"/>
+                <w:szCs w:val="20"/>
+              </w:rPr>
+            </w:pPr>
+            <w:r>
+              <w:rPr>
+                <w:sz w:val="20"/>
+                <w:szCs w:val="20"/>
+              </w:rPr>
+              <w:t>Sensitive: --sensitive (equivalent to -D 15 -R 2 -N 0 -L 20 -i S,1,0.50)</w:t>
+            </w:r>
+          </w:p>
+          <w:p>
+            <w:pPr>
+              <w:rPr>
+                <w:sz w:val="20"/>
+                <w:szCs w:val="20"/>
+              </w:rPr>
+            </w:pPr>
+            <w:r>
+              <w:rPr>
+                <w:sz w:val="20"/>
+                <w:szCs w:val="20"/>
+              </w:rPr>
+              <w:t>Very Sensitive: --very-sensitive (equivalent to -D 20 -R 3 -N 0 -L 20 -i S,1,0.50)</w:t>
             </w:r>
           </w:p>
           <w:p>
@@ -1044,33 +955,8 @@
                 <w:sz w:val="20"/>
                 <w:szCs w:val="20"/>
               </w:rPr>
-              <w:t xml:space="preserve">bowtie2 -x genome -U </w:t>
-            </w:r>
-            <w:proofErr w:type="spellStart"/>
-            <w:r>
-              <w:rPr>
-                <w:sz w:val="20"/>
-                <w:szCs w:val="20"/>
-              </w:rPr>
-              <w:t>reads.fq</w:t>
-            </w:r>
-            <w:proofErr w:type="spellEnd"/>
-            <w:r>
-              <w:rPr>
-                <w:sz w:val="20"/>
-                <w:szCs w:val="20"/>
-              </w:rPr>
-              <w:t xml:space="preserve"> --score-min C,-0.6 -S </w:t>
-            </w:r>
-            <w:proofErr w:type="spellStart"/>
-            <w:r>
-              <w:rPr>
-                <w:sz w:val="20"/>
-                <w:szCs w:val="20"/>
-              </w:rPr>
-              <w:t>output.sam</w:t>
-            </w:r>
-            <w:proofErr w:type="spellEnd"/>
+              <w:t>bowtie2 -x genome -U reads.fq --score-min C,-0.6 -S output.sam</w:t>
+            </w:r>
             <w:r>
               <w:rPr>
                 <w:sz w:val="20"/>
@@ -1083,33 +969,8 @@
                 <w:sz w:val="20"/>
                 <w:szCs w:val="20"/>
               </w:rPr>
-              <w:t xml:space="preserve">bowtie2 -x genome -U </w:t>
-            </w:r>
-            <w:proofErr w:type="spellStart"/>
-            <w:r>
-              <w:rPr>
-                <w:sz w:val="20"/>
-                <w:szCs w:val="20"/>
-              </w:rPr>
-              <w:t>reads.fq</w:t>
-            </w:r>
-            <w:proofErr w:type="spellEnd"/>
-            <w:r>
-              <w:rPr>
-                <w:sz w:val="20"/>
-                <w:szCs w:val="20"/>
-              </w:rPr>
-              <w:t xml:space="preserve"> --sensitive --score-min L,0.5,-0.6 -S </w:t>
-            </w:r>
-            <w:proofErr w:type="spellStart"/>
-            <w:r>
-              <w:rPr>
-                <w:sz w:val="20"/>
-                <w:szCs w:val="20"/>
-              </w:rPr>
-              <w:t>output.sam</w:t>
-            </w:r>
-            <w:proofErr w:type="spellEnd"/>
+              <w:t>bowtie2 -x genome -U reads.fq --sensitive --score-min L,0.5,-0.6 -S output.sam</w:t>
+            </w:r>
           </w:p>
         </w:tc>
         <w:tc>
@@ -1224,31 +1085,7 @@
     </w:p>
     <w:p>
       <w:r>
-        <w:t xml:space="preserve">Input data -FASTQ files from an wildtype and control (known) genome. Includes a Tab </w:t>
-      </w:r>
-      <w:proofErr w:type="spellStart"/>
-      <w:r>
-        <w:t>delim</w:t>
-      </w:r>
-      <w:proofErr w:type="spellEnd"/>
-      <w:r>
-        <w:t xml:space="preserve"> TSV file including </w:t>
-      </w:r>
-      <w:proofErr w:type="spellStart"/>
-      <w:r>
-        <w:t>indiv</w:t>
-      </w:r>
-      <w:proofErr w:type="spellEnd"/>
-      <w:r>
-        <w:t xml:space="preserve"> ID (gender, XX or XY or in our case ploidy or heterozygosity?), ) or ! to indicated </w:t>
-      </w:r>
-      <w:proofErr w:type="spellStart"/>
-      <w:r>
-        <w:t>wiltype</w:t>
-      </w:r>
-      <w:proofErr w:type="spellEnd"/>
-      <w:r>
-        <w:t xml:space="preserve"> vs. control, sample ID, sequencing lane no. if needed.</w:t>
+        <w:t>Input data -FASTQ files from an wildtype and control (known) genome. Includes a Tab delim TSV file including indiv ID (gender, XX or XY or in our case ploidy or heterozygosity?), ) or ! to indicated wiltype vs. control, sample ID, sequencing lane no. if needed.</w:t>
       </w:r>
     </w:p>
     <w:p>
@@ -1258,45 +1095,8 @@
     </w:p>
     <w:p>
       <w:r>
-        <w:t xml:space="preserve">&gt; </w:t>
+        <w:t>&gt; nextflow run nf-core/sarek -r 2.5.2 -profile singularity --input samples.tsv --tools Mute ct2,Strelka,Manta,TIDDIT,ASCAT,ControlFREEC, snpEff,VEP</w:t>
       </w:r>
-      <w:proofErr w:type="spellStart"/>
-      <w:r>
-        <w:t>nextflow</w:t>
-      </w:r>
-      <w:proofErr w:type="spellEnd"/>
-      <w:r>
-        <w:t xml:space="preserve"> run </w:t>
-      </w:r>
-      <w:proofErr w:type="spellStart"/>
-      <w:r>
-        <w:t>nf</w:t>
-      </w:r>
-      <w:proofErr w:type="spellEnd"/>
-      <w:r>
-        <w:t>-core/</w:t>
-      </w:r>
-      <w:proofErr w:type="spellStart"/>
-      <w:r>
-        <w:t>sarek</w:t>
-      </w:r>
-      <w:proofErr w:type="spellEnd"/>
-      <w:r>
-        <w:t xml:space="preserve"> -r 2.5.2 -profile singularity --input </w:t>
-      </w:r>
-      <w:proofErr w:type="spellStart"/>
-      <w:r>
-        <w:t>samples.tsv</w:t>
-      </w:r>
-      <w:proofErr w:type="spellEnd"/>
-      <w:r>
-        <w:t xml:space="preserve"> --tools Mute ct2,Strelka,Manta,TIDDIT,ASCAT,ControlFREEC, </w:t>
-      </w:r>
-      <w:proofErr w:type="spellStart"/>
-      <w:r>
-        <w:t>snpEff,VEP</w:t>
-      </w:r>
-      <w:proofErr w:type="spellEnd"/>
     </w:p>
     <w:p/>
     <w:p>
@@ -1368,21 +1168,7 @@
           <w:rPr>
             <w:rStyle w:val="Hyperlink"/>
           </w:rPr>
-          <w:t xml:space="preserve">Bowtie2 manual | </w:t>
-        </w:r>
-        <w:proofErr w:type="spellStart"/>
-        <w:r>
-          <w:rPr>
-            <w:rStyle w:val="Hyperlink"/>
-          </w:rPr>
-          <w:t>BioQueue</w:t>
-        </w:r>
-        <w:proofErr w:type="spellEnd"/>
-        <w:r>
-          <w:rPr>
-            <w:rStyle w:val="Hyperlink"/>
-          </w:rPr>
-          <w:t xml:space="preserve"> Encyclopedia</w:t>
+          <w:t>Bowtie2 manual | BioQueue Encyclopedia</w:t>
         </w:r>
       </w:hyperlink>
     </w:p>
@@ -1425,21 +1211,7 @@
           <w:rPr>
             <w:rStyle w:val="Hyperlink"/>
           </w:rPr>
-          <w:t xml:space="preserve">Update documentation in preparation for release of v2.5.4 · </w:t>
-        </w:r>
-        <w:proofErr w:type="spellStart"/>
-        <w:r>
-          <w:rPr>
-            <w:rStyle w:val="Hyperlink"/>
-          </w:rPr>
-          <w:t>BenLangmead</w:t>
-        </w:r>
-        <w:proofErr w:type="spellEnd"/>
-        <w:r>
-          <w:rPr>
-            <w:rStyle w:val="Hyperlink"/>
-          </w:rPr>
-          <w:t>/bowtie2@670e691 · GitHub</w:t>
+          <w:t>Update documentation in preparation for release of v2.5.4 · BenLangmead/bowtie2@670e691 · GitHub</w:t>
         </w:r>
       </w:hyperlink>
     </w:p>
@@ -1454,6 +1226,11 @@
       </w:hyperlink>
     </w:p>
     <w:p>
+      <w:pPr>
+        <w:rPr>
+          <w:rStyle w:val="Hyperlink"/>
+        </w:rPr>
+      </w:pPr>
       <w:hyperlink r:id="rId24" w:history="1">
         <w:r>
           <w:rPr>
@@ -1463,6 +1240,3371 @@
         </w:r>
       </w:hyperlink>
     </w:p>
+    <w:p>
+      <w:pPr>
+        <w:rPr>
+          <w:b/>
+          <w:bCs/>
+          <w:u w:val="single"/>
+        </w:rPr>
+      </w:pPr>
+      <w:r>
+        <w:rPr>
+          <w:b/>
+          <w:bCs/>
+          <w:u w:val="single"/>
+        </w:rPr>
+        <w:t>SNP calling parameter comparisons</w:t>
+      </w:r>
+    </w:p>
+    <w:tbl>
+      <w:tblPr>
+        <w:tblStyle w:val="TableGrid"/>
+        <w:tblW w:w="0" w:type="auto"/>
+        <w:tblLayout w:type="fixed"/>
+        <w:tblLook w:val="04A0" w:firstRow="1" w:lastRow="0" w:firstColumn="1" w:lastColumn="0" w:noHBand="0" w:noVBand="1"/>
+      </w:tblPr>
+      <w:tblGrid>
+        <w:gridCol w:w="2462"/>
+        <w:gridCol w:w="1411"/>
+        <w:gridCol w:w="3777"/>
+        <w:gridCol w:w="1366"/>
+      </w:tblGrid>
+      <w:tr>
+        <w:tc>
+          <w:tcPr>
+            <w:tcW w:w="2462" w:type="dxa"/>
+          </w:tcPr>
+          <w:p>
+            <w:pPr>
+              <w:rPr>
+                <w:sz w:val="20"/>
+                <w:szCs w:val="20"/>
+              </w:rPr>
+            </w:pPr>
+            <w:r>
+              <w:rPr>
+                <w:sz w:val="20"/>
+                <w:szCs w:val="20"/>
+              </w:rPr>
+              <w:t>Publication</w:t>
+            </w:r>
+          </w:p>
+        </w:tc>
+        <w:tc>
+          <w:tcPr>
+            <w:tcW w:w="1411" w:type="dxa"/>
+          </w:tcPr>
+          <w:p>
+            <w:pPr>
+              <w:rPr>
+                <w:sz w:val="20"/>
+                <w:szCs w:val="20"/>
+              </w:rPr>
+            </w:pPr>
+            <w:r>
+              <w:rPr>
+                <w:sz w:val="20"/>
+                <w:szCs w:val="20"/>
+              </w:rPr>
+              <w:t>Alignment tool</w:t>
+            </w:r>
+          </w:p>
+        </w:tc>
+        <w:tc>
+          <w:tcPr>
+            <w:tcW w:w="3777" w:type="dxa"/>
+          </w:tcPr>
+          <w:p>
+            <w:pPr>
+              <w:rPr>
+                <w:sz w:val="20"/>
+                <w:szCs w:val="20"/>
+              </w:rPr>
+            </w:pPr>
+            <w:r>
+              <w:rPr>
+                <w:sz w:val="20"/>
+                <w:szCs w:val="20"/>
+              </w:rPr>
+              <w:t>Variant calling tool + parameters</w:t>
+            </w:r>
+          </w:p>
+        </w:tc>
+        <w:tc>
+          <w:tcPr>
+            <w:tcW w:w="1366" w:type="dxa"/>
+          </w:tcPr>
+          <w:p>
+            <w:pPr>
+              <w:rPr>
+                <w:sz w:val="20"/>
+                <w:szCs w:val="20"/>
+              </w:rPr>
+            </w:pPr>
+            <w:r>
+              <w:rPr>
+                <w:sz w:val="20"/>
+                <w:szCs w:val="20"/>
+              </w:rPr>
+              <w:t>Result</w:t>
+            </w:r>
+          </w:p>
+        </w:tc>
+      </w:tr>
+      <w:tr>
+        <w:tc>
+          <w:tcPr>
+            <w:tcW w:w="2462" w:type="dxa"/>
+          </w:tcPr>
+          <w:p>
+            <w:pPr>
+              <w:rPr>
+                <w:sz w:val="20"/>
+                <w:szCs w:val="20"/>
+              </w:rPr>
+            </w:pPr>
+            <w:r>
+              <w:rPr>
+                <w:sz w:val="20"/>
+                <w:szCs w:val="20"/>
+              </w:rPr>
+              <w:t>Derbyshire MC, Denton-Giles M, Hane JK,</w:t>
+            </w:r>
+          </w:p>
+          <w:p>
+            <w:pPr>
+              <w:rPr>
+                <w:sz w:val="20"/>
+                <w:szCs w:val="20"/>
+              </w:rPr>
+            </w:pPr>
+            <w:r>
+              <w:rPr>
+                <w:sz w:val="20"/>
+                <w:szCs w:val="20"/>
+              </w:rPr>
+              <w:t>Chang S, Mousavi-Derazmahalleh M, Raffaele S, et</w:t>
+            </w:r>
+          </w:p>
+          <w:p>
+            <w:pPr>
+              <w:rPr>
+                <w:sz w:val="20"/>
+                <w:szCs w:val="20"/>
+              </w:rPr>
+            </w:pPr>
+            <w:r>
+              <w:rPr>
+                <w:sz w:val="20"/>
+                <w:szCs w:val="20"/>
+              </w:rPr>
+              <w:t>al. (2019) A whole genome scan of SNP data</w:t>
+            </w:r>
+          </w:p>
+          <w:p>
+            <w:pPr>
+              <w:rPr>
+                <w:sz w:val="20"/>
+                <w:szCs w:val="20"/>
+              </w:rPr>
+            </w:pPr>
+            <w:r>
+              <w:rPr>
+                <w:sz w:val="20"/>
+                <w:szCs w:val="20"/>
+              </w:rPr>
+              <w:t>suggests a lack of abundant hard selective sweeps</w:t>
+            </w:r>
+          </w:p>
+          <w:p>
+            <w:pPr>
+              <w:rPr>
+                <w:sz w:val="20"/>
+                <w:szCs w:val="20"/>
+              </w:rPr>
+            </w:pPr>
+            <w:r>
+              <w:rPr>
+                <w:sz w:val="20"/>
+                <w:szCs w:val="20"/>
+              </w:rPr>
+              <w:t>in the genome of the broad host range plant</w:t>
+            </w:r>
+          </w:p>
+          <w:p>
+            <w:pPr>
+              <w:rPr>
+                <w:sz w:val="20"/>
+                <w:szCs w:val="20"/>
+              </w:rPr>
+            </w:pPr>
+            <w:r>
+              <w:rPr>
+                <w:sz w:val="20"/>
+                <w:szCs w:val="20"/>
+              </w:rPr>
+              <w:t xml:space="preserve">pathogenic fungus </w:t>
+            </w:r>
+            <w:r>
+              <w:rPr>
+                <w:i/>
+                <w:iCs/>
+                <w:sz w:val="20"/>
+                <w:szCs w:val="20"/>
+              </w:rPr>
+              <w:t>Sclerotinia sclerotiorum</w:t>
+            </w:r>
+            <w:r>
+              <w:rPr>
+                <w:sz w:val="20"/>
+                <w:szCs w:val="20"/>
+              </w:rPr>
+              <w:t>. PLoS</w:t>
+            </w:r>
+          </w:p>
+          <w:p>
+            <w:pPr>
+              <w:rPr>
+                <w:sz w:val="20"/>
+                <w:szCs w:val="20"/>
+              </w:rPr>
+            </w:pPr>
+            <w:r>
+              <w:rPr>
+                <w:sz w:val="20"/>
+                <w:szCs w:val="20"/>
+              </w:rPr>
+              <w:t>ONE 14(3): e0214201. https://doi.org/10.1371/</w:t>
+            </w:r>
+          </w:p>
+          <w:p>
+            <w:pPr>
+              <w:rPr>
+                <w:sz w:val="20"/>
+                <w:szCs w:val="20"/>
+              </w:rPr>
+            </w:pPr>
+            <w:r>
+              <w:rPr>
+                <w:sz w:val="20"/>
+                <w:szCs w:val="20"/>
+              </w:rPr>
+              <w:t>journal.pone.0214201</w:t>
+            </w:r>
+          </w:p>
+        </w:tc>
+        <w:tc>
+          <w:tcPr>
+            <w:tcW w:w="1411" w:type="dxa"/>
+          </w:tcPr>
+          <w:p>
+            <w:pPr>
+              <w:rPr>
+                <w:sz w:val="20"/>
+                <w:szCs w:val="20"/>
+              </w:rPr>
+            </w:pPr>
+            <w:r>
+              <w:rPr>
+                <w:sz w:val="20"/>
+                <w:szCs w:val="20"/>
+              </w:rPr>
+              <w:t xml:space="preserve">- </w:t>
+            </w:r>
+            <w:r>
+              <w:rPr>
+                <w:sz w:val="20"/>
+                <w:szCs w:val="20"/>
+              </w:rPr>
+              <w:t>Stumpy fed with BWA-MEM</w:t>
+            </w:r>
+          </w:p>
+          <w:p>
+            <w:pPr>
+              <w:rPr>
+                <w:sz w:val="20"/>
+                <w:szCs w:val="20"/>
+              </w:rPr>
+            </w:pPr>
+            <w:r>
+              <w:rPr>
+                <w:sz w:val="20"/>
+                <w:szCs w:val="20"/>
+              </w:rPr>
+              <w:t>- De-Novo assembly</w:t>
+            </w:r>
+          </w:p>
+        </w:tc>
+        <w:tc>
+          <w:tcPr>
+            <w:tcW w:w="3777" w:type="dxa"/>
+          </w:tcPr>
+          <w:p>
+            <w:pPr>
+              <w:rPr>
+                <w:sz w:val="20"/>
+                <w:szCs w:val="20"/>
+              </w:rPr>
+            </w:pPr>
+            <w:r>
+              <w:rPr>
+                <w:sz w:val="20"/>
+                <w:szCs w:val="20"/>
+              </w:rPr>
+              <w:t xml:space="preserve">- </w:t>
+            </w:r>
+            <w:r>
+              <w:rPr>
+                <w:sz w:val="20"/>
+                <w:szCs w:val="20"/>
+              </w:rPr>
+              <w:t>Genome Analysis Toolkit (GATK) version 3.7-0-gcfedb67</w:t>
+            </w:r>
+          </w:p>
+          <w:p>
+            <w:pPr>
+              <w:rPr>
+                <w:b/>
+                <w:bCs/>
+                <w:sz w:val="20"/>
+                <w:szCs w:val="20"/>
+              </w:rPr>
+            </w:pPr>
+            <w:r>
+              <w:rPr>
+                <w:b/>
+                <w:bCs/>
+                <w:sz w:val="20"/>
+                <w:szCs w:val="20"/>
+              </w:rPr>
+              <w:t>For SNP calling</w:t>
+            </w:r>
+          </w:p>
+          <w:p>
+            <w:pPr>
+              <w:rPr>
+                <w:sz w:val="20"/>
+                <w:szCs w:val="20"/>
+              </w:rPr>
+            </w:pPr>
+            <w:r>
+              <w:rPr>
+                <w:sz w:val="20"/>
+                <w:szCs w:val="20"/>
+              </w:rPr>
+              <w:t xml:space="preserve">- </w:t>
+            </w:r>
+            <w:r>
+              <w:rPr>
+                <w:sz w:val="20"/>
+                <w:szCs w:val="20"/>
+              </w:rPr>
+              <w:t xml:space="preserve">Module ‘HaplotypeCaller’ with setting </w:t>
+            </w:r>
+            <w:r>
+              <w:rPr>
+                <w:sz w:val="20"/>
+                <w:szCs w:val="20"/>
+              </w:rPr>
+              <w:t>‘</w:t>
+            </w:r>
+            <w:r>
+              <w:rPr>
+                <w:sz w:val="20"/>
+                <w:szCs w:val="20"/>
+              </w:rPr>
+              <w:t>-ploidy 1</w:t>
+            </w:r>
+            <w:r>
+              <w:rPr>
+                <w:sz w:val="20"/>
+                <w:szCs w:val="20"/>
+              </w:rPr>
+              <w:t xml:space="preserve">’ was used to </w:t>
+            </w:r>
+            <w:r>
+              <w:rPr>
+                <w:sz w:val="20"/>
+                <w:szCs w:val="20"/>
+              </w:rPr>
+              <w:t>call initial variants.</w:t>
+            </w:r>
+          </w:p>
+          <w:p>
+            <w:pPr>
+              <w:rPr>
+                <w:sz w:val="20"/>
+                <w:szCs w:val="20"/>
+              </w:rPr>
+            </w:pPr>
+            <w:r>
+              <w:rPr>
+                <w:sz w:val="20"/>
+                <w:szCs w:val="20"/>
+              </w:rPr>
+              <w:t>-M</w:t>
+            </w:r>
+            <w:r>
+              <w:rPr>
+                <w:sz w:val="20"/>
+                <w:szCs w:val="20"/>
+              </w:rPr>
+              <w:t>odule ‘SelectVariants’ was used to select only SNPs</w:t>
+            </w:r>
+          </w:p>
+          <w:p>
+            <w:pPr>
+              <w:rPr>
+                <w:sz w:val="20"/>
+                <w:szCs w:val="20"/>
+              </w:rPr>
+            </w:pPr>
+            <w:r>
+              <w:rPr>
+                <w:sz w:val="20"/>
+                <w:szCs w:val="20"/>
+              </w:rPr>
+              <w:t>- Module ‘VariantFiltration’</w:t>
+            </w:r>
+            <w:r>
+              <w:rPr>
+                <w:sz w:val="20"/>
+                <w:szCs w:val="20"/>
+              </w:rPr>
+              <w:t xml:space="preserve"> was then used to</w:t>
+            </w:r>
+            <w:r>
+              <w:rPr>
+                <w:sz w:val="20"/>
+                <w:szCs w:val="20"/>
+              </w:rPr>
+              <w:t xml:space="preserve"> </w:t>
+            </w:r>
+            <w:r>
+              <w:rPr>
+                <w:sz w:val="20"/>
+                <w:szCs w:val="20"/>
+              </w:rPr>
+              <w:t xml:space="preserve">quality </w:t>
+            </w:r>
+            <w:r>
+              <w:rPr>
+                <w:sz w:val="20"/>
+                <w:szCs w:val="20"/>
+              </w:rPr>
+              <w:t xml:space="preserve">check  </w:t>
+            </w:r>
+            <w:r>
+              <w:rPr>
+                <w:sz w:val="20"/>
+                <w:szCs w:val="20"/>
+              </w:rPr>
+              <w:t xml:space="preserve">‘QD </w:t>
+            </w:r>
+            <w:r>
+              <w:rPr>
+                <w:i/>
+                <w:iCs/>
+                <w:sz w:val="20"/>
+                <w:szCs w:val="20"/>
+              </w:rPr>
+              <w:t xml:space="preserve">&lt; </w:t>
+            </w:r>
+            <w:r>
+              <w:rPr>
+                <w:sz w:val="20"/>
+                <w:szCs w:val="20"/>
+              </w:rPr>
+              <w:t>2.0’,</w:t>
+            </w:r>
+            <w:r>
+              <w:rPr>
+                <w:sz w:val="20"/>
+                <w:szCs w:val="20"/>
+              </w:rPr>
+              <w:t xml:space="preserve"> </w:t>
+            </w:r>
+            <w:r>
+              <w:rPr>
+                <w:sz w:val="20"/>
+                <w:szCs w:val="20"/>
+              </w:rPr>
+              <w:t xml:space="preserve">‘AF </w:t>
+            </w:r>
+            <w:r>
+              <w:rPr>
+                <w:i/>
+                <w:iCs/>
+                <w:sz w:val="20"/>
+                <w:szCs w:val="20"/>
+              </w:rPr>
+              <w:t xml:space="preserve">&lt; </w:t>
+            </w:r>
+            <w:r>
+              <w:rPr>
+                <w:sz w:val="20"/>
+                <w:szCs w:val="20"/>
+              </w:rPr>
+              <w:t xml:space="preserve">1.0’, ‘FS </w:t>
+            </w:r>
+            <w:r>
+              <w:rPr>
+                <w:i/>
+                <w:iCs/>
+                <w:sz w:val="20"/>
+                <w:szCs w:val="20"/>
+              </w:rPr>
+              <w:t xml:space="preserve">&gt; </w:t>
+            </w:r>
+            <w:r>
+              <w:rPr>
+                <w:sz w:val="20"/>
+                <w:szCs w:val="20"/>
+              </w:rPr>
+              <w:t xml:space="preserve">60.0’, ‘MQ </w:t>
+            </w:r>
+            <w:r>
+              <w:rPr>
+                <w:i/>
+                <w:iCs/>
+                <w:sz w:val="20"/>
+                <w:szCs w:val="20"/>
+              </w:rPr>
+              <w:t xml:space="preserve">&lt; </w:t>
+            </w:r>
+            <w:r>
+              <w:rPr>
+                <w:sz w:val="20"/>
+                <w:szCs w:val="20"/>
+              </w:rPr>
+              <w:t xml:space="preserve">40.0’, ‘MQRankSum </w:t>
+            </w:r>
+            <w:r>
+              <w:rPr>
+                <w:i/>
+                <w:iCs/>
+                <w:sz w:val="20"/>
+                <w:szCs w:val="20"/>
+              </w:rPr>
+              <w:t xml:space="preserve">&lt; </w:t>
+            </w:r>
+            <w:r>
+              <w:rPr>
+                <w:sz w:val="20"/>
+                <w:szCs w:val="20"/>
+              </w:rPr>
+              <w:t>-12.5’</w:t>
+            </w:r>
+            <w:r>
+              <w:rPr>
+                <w:sz w:val="20"/>
+                <w:szCs w:val="20"/>
+              </w:rPr>
+              <w:t xml:space="preserve">, </w:t>
+            </w:r>
+            <w:r>
+              <w:rPr>
+                <w:sz w:val="20"/>
+                <w:szCs w:val="20"/>
+              </w:rPr>
+              <w:t xml:space="preserve">ReadPosRankSum </w:t>
+            </w:r>
+            <w:r>
+              <w:rPr>
+                <w:i/>
+                <w:iCs/>
+                <w:sz w:val="20"/>
+                <w:szCs w:val="20"/>
+              </w:rPr>
+              <w:t xml:space="preserve">&lt; </w:t>
+            </w:r>
+            <w:r>
+              <w:rPr>
+                <w:sz w:val="20"/>
+                <w:szCs w:val="20"/>
+              </w:rPr>
+              <w:t>-8.0’;</w:t>
+            </w:r>
+          </w:p>
+          <w:p>
+            <w:pPr>
+              <w:rPr>
+                <w:sz w:val="20"/>
+                <w:szCs w:val="20"/>
+              </w:rPr>
+            </w:pPr>
+            <w:r>
+              <w:rPr>
+                <w:sz w:val="20"/>
+                <w:szCs w:val="20"/>
+              </w:rPr>
+              <w:t xml:space="preserve">- </w:t>
+            </w:r>
+            <w:r>
+              <w:rPr>
+                <w:sz w:val="20"/>
+                <w:szCs w:val="20"/>
+              </w:rPr>
+              <w:t>‘snp_filter’ was applied</w:t>
+            </w:r>
+            <w:r>
+              <w:rPr>
+                <w:sz w:val="20"/>
+                <w:szCs w:val="20"/>
+              </w:rPr>
+              <w:t xml:space="preserve"> to the resulting </w:t>
+            </w:r>
+            <w:r>
+              <w:rPr>
+                <w:sz w:val="20"/>
+                <w:szCs w:val="20"/>
+              </w:rPr>
+              <w:t>VCF</w:t>
+            </w:r>
+          </w:p>
+          <w:p>
+            <w:pPr>
+              <w:rPr>
+                <w:sz w:val="20"/>
+                <w:szCs w:val="20"/>
+              </w:rPr>
+            </w:pPr>
+            <w:r>
+              <w:rPr>
+                <w:b/>
+                <w:bCs/>
+                <w:sz w:val="20"/>
+                <w:szCs w:val="20"/>
+              </w:rPr>
+              <w:t xml:space="preserve">For Indel calling </w:t>
+            </w:r>
+            <w:r>
+              <w:rPr>
+                <w:sz w:val="20"/>
+                <w:szCs w:val="20"/>
+              </w:rPr>
+              <w:t>(derived from HaplotypeCaller step)</w:t>
+            </w:r>
+          </w:p>
+          <w:p>
+            <w:pPr>
+              <w:rPr>
+                <w:sz w:val="20"/>
+                <w:szCs w:val="20"/>
+              </w:rPr>
+            </w:pPr>
+            <w:r>
+              <w:rPr>
+                <w:sz w:val="20"/>
+                <w:szCs w:val="20"/>
+              </w:rPr>
+              <w:t xml:space="preserve">- </w:t>
+            </w:r>
+            <w:r>
+              <w:rPr>
+                <w:sz w:val="20"/>
+                <w:szCs w:val="20"/>
+              </w:rPr>
+              <w:t xml:space="preserve">Module </w:t>
+            </w:r>
+            <w:r>
+              <w:rPr>
+                <w:sz w:val="20"/>
+                <w:szCs w:val="20"/>
+              </w:rPr>
+              <w:t>‘SelectVariants’</w:t>
+            </w:r>
+            <w:r>
+              <w:rPr>
+                <w:sz w:val="20"/>
+                <w:szCs w:val="20"/>
+              </w:rPr>
+              <w:t xml:space="preserve"> use </w:t>
+            </w:r>
+            <w:r>
+              <w:rPr>
+                <w:sz w:val="20"/>
+                <w:szCs w:val="20"/>
+              </w:rPr>
+              <w:t xml:space="preserve">‘QD </w:t>
+            </w:r>
+            <w:r>
+              <w:rPr>
+                <w:i/>
+                <w:iCs/>
+                <w:sz w:val="20"/>
+                <w:szCs w:val="20"/>
+              </w:rPr>
+              <w:t xml:space="preserve">&lt; </w:t>
+            </w:r>
+            <w:r>
+              <w:rPr>
+                <w:sz w:val="20"/>
+                <w:szCs w:val="20"/>
+              </w:rPr>
+              <w:t xml:space="preserve">2.0’, ‘AF </w:t>
+            </w:r>
+            <w:r>
+              <w:rPr>
+                <w:i/>
+                <w:iCs/>
+                <w:sz w:val="20"/>
+                <w:szCs w:val="20"/>
+              </w:rPr>
+              <w:t xml:space="preserve">&lt; </w:t>
+            </w:r>
+            <w:r>
+              <w:rPr>
+                <w:sz w:val="20"/>
+                <w:szCs w:val="20"/>
+              </w:rPr>
+              <w:t xml:space="preserve">1.0’, ‘FS </w:t>
+            </w:r>
+            <w:r>
+              <w:rPr>
+                <w:i/>
+                <w:iCs/>
+                <w:sz w:val="20"/>
+                <w:szCs w:val="20"/>
+              </w:rPr>
+              <w:t xml:space="preserve">&gt; </w:t>
+            </w:r>
+            <w:r>
+              <w:rPr>
+                <w:sz w:val="20"/>
+                <w:szCs w:val="20"/>
+              </w:rPr>
+              <w:t xml:space="preserve">200.0’, ‘ReadPosRankSum </w:t>
+            </w:r>
+            <w:r>
+              <w:rPr>
+                <w:i/>
+                <w:iCs/>
+                <w:sz w:val="20"/>
+                <w:szCs w:val="20"/>
+              </w:rPr>
+              <w:t xml:space="preserve">&lt; </w:t>
+            </w:r>
+            <w:r>
+              <w:rPr>
+                <w:sz w:val="20"/>
+                <w:szCs w:val="20"/>
+              </w:rPr>
+              <w:t>-20.0’</w:t>
+            </w:r>
+          </w:p>
+          <w:p>
+            <w:pPr>
+              <w:rPr>
+                <w:sz w:val="20"/>
+                <w:szCs w:val="20"/>
+              </w:rPr>
+            </w:pPr>
+            <w:r>
+              <w:rPr>
+                <w:sz w:val="20"/>
+                <w:szCs w:val="20"/>
+              </w:rPr>
+              <w:t xml:space="preserve">- </w:t>
+            </w:r>
+            <w:r>
+              <w:rPr>
+                <w:sz w:val="20"/>
+                <w:szCs w:val="20"/>
+              </w:rPr>
+              <w:t>‘indel_filter’ was applied to the resulting VCF file</w:t>
+            </w:r>
+          </w:p>
+          <w:p>
+            <w:pPr>
+              <w:rPr>
+                <w:b/>
+                <w:bCs/>
+                <w:sz w:val="20"/>
+                <w:szCs w:val="20"/>
+              </w:rPr>
+            </w:pPr>
+            <w:r>
+              <w:rPr>
+                <w:b/>
+                <w:bCs/>
+                <w:sz w:val="20"/>
+                <w:szCs w:val="20"/>
+              </w:rPr>
+              <w:t>Merging</w:t>
+            </w:r>
+          </w:p>
+          <w:p>
+            <w:pPr>
+              <w:rPr>
+                <w:sz w:val="20"/>
+                <w:szCs w:val="20"/>
+              </w:rPr>
+            </w:pPr>
+            <w:r>
+              <w:rPr>
+                <w:b/>
+                <w:bCs/>
+                <w:sz w:val="20"/>
+                <w:szCs w:val="20"/>
+              </w:rPr>
+              <w:t xml:space="preserve">- </w:t>
+            </w:r>
+            <w:r>
+              <w:rPr>
+                <w:sz w:val="20"/>
+                <w:szCs w:val="20"/>
+              </w:rPr>
+              <w:t xml:space="preserve">VCFs and </w:t>
+            </w:r>
+            <w:r>
+              <w:rPr>
+                <w:sz w:val="20"/>
+                <w:szCs w:val="20"/>
+              </w:rPr>
+              <w:t xml:space="preserve">original HaplotypCaller VCF were merged using </w:t>
+            </w:r>
+            <w:r>
+              <w:rPr>
+                <w:sz w:val="20"/>
+                <w:szCs w:val="20"/>
+              </w:rPr>
+              <w:t>‘CombineVariants’ module</w:t>
+            </w:r>
+            <w:r>
+              <w:rPr>
+                <w:sz w:val="20"/>
+                <w:szCs w:val="20"/>
+              </w:rPr>
+              <w:t xml:space="preserve"> with setting </w:t>
+            </w:r>
+            <w:r>
+              <w:rPr>
+                <w:sz w:val="20"/>
+                <w:szCs w:val="20"/>
+              </w:rPr>
+              <w:t>‘-genotypeMergeOptions PRIORITIZE -priority a,b’.</w:t>
+            </w:r>
+          </w:p>
+          <w:p>
+            <w:pPr>
+              <w:rPr>
+                <w:sz w:val="20"/>
+                <w:szCs w:val="20"/>
+              </w:rPr>
+            </w:pPr>
+            <w:r>
+              <w:rPr>
+                <w:b/>
+                <w:bCs/>
+                <w:sz w:val="20"/>
+                <w:szCs w:val="20"/>
+              </w:rPr>
+              <w:t xml:space="preserve">- </w:t>
+            </w:r>
+            <w:r>
+              <w:rPr>
+                <w:sz w:val="20"/>
+                <w:szCs w:val="20"/>
+              </w:rPr>
+              <w:t xml:space="preserve">These were then used to re-calibrate the </w:t>
+            </w:r>
+            <w:r>
+              <w:rPr>
+                <w:sz w:val="20"/>
+                <w:szCs w:val="20"/>
+              </w:rPr>
+              <w:t>BAM files (Don’t know if we need to do that?) and make a genomic VCF</w:t>
+            </w:r>
+          </w:p>
+          <w:p>
+            <w:pPr>
+              <w:rPr>
+                <w:sz w:val="20"/>
+                <w:szCs w:val="20"/>
+              </w:rPr>
+            </w:pPr>
+            <w:r>
+              <w:rPr>
+                <w:sz w:val="20"/>
+                <w:szCs w:val="20"/>
+              </w:rPr>
+              <w:t>- Joint VCF files were hard</w:t>
+            </w:r>
+            <w:r>
+              <w:rPr>
+                <w:sz w:val="20"/>
+                <w:szCs w:val="20"/>
+              </w:rPr>
+              <w:t>-</w:t>
+            </w:r>
+            <w:r>
+              <w:rPr>
+                <w:sz w:val="20"/>
+                <w:szCs w:val="20"/>
+              </w:rPr>
+              <w:t xml:space="preserve">filtered </w:t>
+            </w:r>
+            <w:r>
+              <w:rPr>
+                <w:sz w:val="20"/>
+                <w:szCs w:val="20"/>
+              </w:rPr>
+              <w:t xml:space="preserve">with GATK module </w:t>
+            </w:r>
+            <w:r>
+              <w:rPr>
+                <w:sz w:val="20"/>
+                <w:szCs w:val="20"/>
+              </w:rPr>
+              <w:t>‘VariantFiltration’</w:t>
+            </w:r>
+            <w:r>
+              <w:rPr>
+                <w:sz w:val="20"/>
+                <w:szCs w:val="20"/>
+              </w:rPr>
+              <w:t xml:space="preserve"> at </w:t>
+            </w:r>
+            <w:r>
+              <w:rPr>
+                <w:sz w:val="20"/>
+                <w:szCs w:val="20"/>
+              </w:rPr>
+              <w:t xml:space="preserve">depth of less than 10 or more than 150 and a GQ score of </w:t>
+            </w:r>
+            <w:r>
+              <w:rPr>
+                <w:i/>
+                <w:iCs/>
+                <w:sz w:val="20"/>
+                <w:szCs w:val="20"/>
+              </w:rPr>
+              <w:t xml:space="preserve">&lt; </w:t>
+            </w:r>
+            <w:r>
+              <w:rPr>
+                <w:sz w:val="20"/>
+                <w:szCs w:val="20"/>
+              </w:rPr>
+              <w:t>40 were</w:t>
+            </w:r>
+          </w:p>
+        </w:tc>
+        <w:tc>
+          <w:tcPr>
+            <w:tcW w:w="1366" w:type="dxa"/>
+          </w:tcPr>
+          <w:p>
+            <w:pPr>
+              <w:rPr>
+                <w:sz w:val="20"/>
+                <w:szCs w:val="20"/>
+              </w:rPr>
+            </w:pPr>
+            <w:r>
+              <w:rPr>
+                <w:sz w:val="20"/>
+                <w:szCs w:val="20"/>
+              </w:rPr>
+              <w:t>No comparison of SNP calling parameters</w:t>
+            </w:r>
+          </w:p>
+        </w:tc>
+      </w:tr>
+      <w:tr>
+        <w:tc>
+          <w:tcPr>
+            <w:tcW w:w="2462" w:type="dxa"/>
+          </w:tcPr>
+          <w:p>
+            <w:pPr>
+              <w:rPr>
+                <w:sz w:val="20"/>
+                <w:szCs w:val="20"/>
+              </w:rPr>
+            </w:pPr>
+            <w:r>
+              <w:rPr>
+                <w:sz w:val="20"/>
+                <w:szCs w:val="20"/>
+              </w:rPr>
+              <w:t>Latorre 2022 (pre-print)</w:t>
+            </w:r>
+            <w:r>
+              <w:rPr>
+                <w:sz w:val="20"/>
+                <w:szCs w:val="20"/>
+              </w:rPr>
+              <w:t xml:space="preserve"> </w:t>
+            </w:r>
+            <w:r>
+              <w:rPr>
+                <w:sz w:val="20"/>
+                <w:szCs w:val="20"/>
+              </w:rPr>
+              <w:t>SNP calling parameters have minimal impact on population</w:t>
+            </w:r>
+          </w:p>
+          <w:p>
+            <w:pPr>
+              <w:rPr>
+                <w:sz w:val="20"/>
+                <w:szCs w:val="20"/>
+              </w:rPr>
+            </w:pPr>
+            <w:r>
+              <w:rPr>
+                <w:sz w:val="20"/>
+                <w:szCs w:val="20"/>
+              </w:rPr>
+              <w:t>structure and divergence time estimates for the rice blast</w:t>
+            </w:r>
+          </w:p>
+          <w:p>
+            <w:pPr>
+              <w:rPr>
+                <w:sz w:val="20"/>
+                <w:szCs w:val="20"/>
+              </w:rPr>
+            </w:pPr>
+            <w:r>
+              <w:rPr>
+                <w:sz w:val="20"/>
+                <w:szCs w:val="20"/>
+              </w:rPr>
+              <w:t>fungus</w:t>
+            </w:r>
+          </w:p>
+        </w:tc>
+        <w:tc>
+          <w:tcPr>
+            <w:tcW w:w="1411" w:type="dxa"/>
+          </w:tcPr>
+          <w:p>
+            <w:pPr>
+              <w:rPr>
+                <w:sz w:val="20"/>
+                <w:szCs w:val="20"/>
+              </w:rPr>
+            </w:pPr>
+            <w:r>
+              <w:rPr>
+                <w:sz w:val="20"/>
+                <w:szCs w:val="20"/>
+              </w:rPr>
+              <w:t>U</w:t>
+            </w:r>
+            <w:r>
+              <w:rPr>
+                <w:sz w:val="20"/>
+                <w:szCs w:val="20"/>
+              </w:rPr>
+              <w:t>sed 9 benchmarking iso</w:t>
+            </w:r>
+            <w:r>
+              <w:rPr>
+                <w:sz w:val="20"/>
+                <w:szCs w:val="20"/>
+              </w:rPr>
+              <w:t>lates mapped to a genome with bwa-mem</w:t>
+            </w:r>
+            <w:r>
+              <w:rPr>
+                <w:sz w:val="20"/>
+                <w:szCs w:val="20"/>
+              </w:rPr>
+              <w:t xml:space="preserve">. </w:t>
+            </w:r>
+          </w:p>
+          <w:p>
+            <w:pPr>
+              <w:rPr>
+                <w:sz w:val="20"/>
+                <w:szCs w:val="20"/>
+              </w:rPr>
+            </w:pPr>
+            <w:r>
+              <w:rPr>
+                <w:sz w:val="20"/>
+                <w:szCs w:val="20"/>
+              </w:rPr>
+              <w:t xml:space="preserve">Then used the </w:t>
+            </w:r>
+            <w:r>
+              <w:rPr>
+                <w:sz w:val="20"/>
+                <w:szCs w:val="20"/>
+              </w:rPr>
+              <w:t>na</w:t>
+            </w:r>
+            <w:r>
+              <w:rPr>
+                <w:sz w:val="20"/>
+                <w:szCs w:val="20"/>
+              </w:rPr>
+              <w:t>n</w:t>
+            </w:r>
+            <w:r>
+              <w:rPr>
+                <w:sz w:val="20"/>
+                <w:szCs w:val="20"/>
+              </w:rPr>
+              <w:t xml:space="preserve">opore assemblies </w:t>
+            </w:r>
+            <w:r>
+              <w:rPr>
+                <w:sz w:val="20"/>
+                <w:szCs w:val="20"/>
+              </w:rPr>
+              <w:t xml:space="preserve">with coverage </w:t>
+            </w:r>
+            <w:r>
+              <w:rPr>
+                <w:sz w:val="20"/>
+                <w:szCs w:val="20"/>
+              </w:rPr>
+              <w:lastRenderedPageBreak/>
+              <w:t>been a proxy for mapping specificity</w:t>
+            </w:r>
+            <w:r>
+              <w:rPr>
+                <w:sz w:val="20"/>
+                <w:szCs w:val="20"/>
+              </w:rPr>
+              <w:t xml:space="preserve">, removing sites with a depth &gt; </w:t>
+            </w:r>
+            <w:r>
+              <w:rPr>
+                <w:sz w:val="20"/>
+                <w:szCs w:val="20"/>
+              </w:rPr>
+              <w:t xml:space="preserve">x1 Only kept SNPs. </w:t>
+            </w:r>
+          </w:p>
+        </w:tc>
+        <w:tc>
+          <w:tcPr>
+            <w:tcW w:w="3777" w:type="dxa"/>
+          </w:tcPr>
+          <w:p>
+            <w:pPr>
+              <w:rPr>
+                <w:sz w:val="20"/>
+                <w:szCs w:val="20"/>
+              </w:rPr>
+            </w:pPr>
+            <w:r>
+              <w:rPr>
+                <w:sz w:val="20"/>
+                <w:szCs w:val="20"/>
+              </w:rPr>
+              <w:lastRenderedPageBreak/>
+              <w:t xml:space="preserve">Called the SNPs for the gold standard using </w:t>
+            </w:r>
+            <w:r>
+              <w:rPr>
+                <w:sz w:val="20"/>
+                <w:szCs w:val="20"/>
+              </w:rPr>
+              <w:t>GATK haplotype caller</w:t>
+            </w:r>
+            <w:r>
+              <w:rPr>
+                <w:sz w:val="20"/>
+                <w:szCs w:val="20"/>
+              </w:rPr>
+              <w:t xml:space="preserve">, only keeping the SNPs and not forming  gVCF. </w:t>
+            </w:r>
+          </w:p>
+          <w:p>
+            <w:pPr>
+              <w:rPr>
+                <w:sz w:val="20"/>
+                <w:szCs w:val="20"/>
+              </w:rPr>
+            </w:pPr>
+            <w:r>
+              <w:rPr>
+                <w:sz w:val="20"/>
+                <w:szCs w:val="20"/>
+              </w:rPr>
+              <w:t xml:space="preserve">- SNPs were compared between </w:t>
+            </w:r>
+            <w:r>
+              <w:rPr>
+                <w:sz w:val="20"/>
+                <w:szCs w:val="20"/>
+              </w:rPr>
+              <w:t xml:space="preserve">nanopore and illumina data and the SNPs were recovered. </w:t>
+            </w:r>
+            <w:r>
+              <w:rPr>
+                <w:sz w:val="20"/>
+                <w:szCs w:val="20"/>
+              </w:rPr>
+              <w:t>These SNPs had to be present in all isolates</w:t>
+            </w:r>
+            <w:r>
+              <w:rPr>
+                <w:sz w:val="20"/>
+                <w:szCs w:val="20"/>
+              </w:rPr>
+              <w:t>, in addition to</w:t>
+            </w:r>
+            <w:r>
+              <w:rPr>
+                <w:sz w:val="20"/>
+                <w:szCs w:val="20"/>
+              </w:rPr>
+              <w:t xml:space="preserve"> SNPs that were present in both nanopore and illumina data </w:t>
+            </w:r>
+            <w:r>
+              <w:rPr>
+                <w:sz w:val="20"/>
+                <w:szCs w:val="20"/>
+              </w:rPr>
+              <w:t xml:space="preserve">but not </w:t>
+            </w:r>
+            <w:r>
+              <w:rPr>
+                <w:sz w:val="20"/>
+                <w:szCs w:val="20"/>
+              </w:rPr>
+              <w:t>all present in the 9 benchmarking isolates.</w:t>
+            </w:r>
+          </w:p>
+          <w:p>
+            <w:pPr>
+              <w:rPr>
+                <w:sz w:val="20"/>
+                <w:szCs w:val="20"/>
+              </w:rPr>
+            </w:pPr>
+            <w:r>
+              <w:rPr>
+                <w:sz w:val="20"/>
+                <w:szCs w:val="20"/>
+              </w:rPr>
+              <w:lastRenderedPageBreak/>
+              <w:t>- Filtering parameters were based on GATK summary statistics</w:t>
+            </w:r>
+            <w:r>
+              <w:rPr>
+                <w:sz w:val="20"/>
+                <w:szCs w:val="20"/>
+              </w:rPr>
+              <w:t xml:space="preserve">. Joint call was done using </w:t>
+            </w:r>
+            <w:r>
+              <w:rPr>
+                <w:sz w:val="20"/>
+                <w:szCs w:val="20"/>
+              </w:rPr>
+              <w:t>Illumina short reads</w:t>
+            </w:r>
+            <w:r>
+              <w:rPr>
+                <w:sz w:val="20"/>
+                <w:szCs w:val="20"/>
+              </w:rPr>
+              <w:t xml:space="preserve"> with the GATK parameters </w:t>
+            </w:r>
+            <w:r>
+              <w:rPr>
+                <w:sz w:val="20"/>
+                <w:szCs w:val="20"/>
+              </w:rPr>
+              <w:t>QD &lt; 5.0;QUAL &lt; 5000.0; MQ&lt; 20.0; − 2.0 &lt; ReadPosRankSum &lt;2.0; − 2.0 &lt; MQRankSum &lt; 2.0; − 2.0 &lt;BaseQRankSum &lt;</w:t>
+            </w:r>
+          </w:p>
+          <w:p>
+            <w:pPr>
+              <w:rPr>
+                <w:sz w:val="20"/>
+                <w:szCs w:val="20"/>
+              </w:rPr>
+            </w:pPr>
+            <w:r>
+              <w:rPr>
+                <w:sz w:val="20"/>
+                <w:szCs w:val="20"/>
+              </w:rPr>
+              <w:t>2.0. In all subsequent analyses, we used only biallelic</w:t>
+            </w:r>
+          </w:p>
+          <w:p>
+            <w:pPr>
+              <w:rPr>
+                <w:sz w:val="20"/>
+                <w:szCs w:val="20"/>
+              </w:rPr>
+            </w:pPr>
+            <w:r>
+              <w:rPr>
+                <w:sz w:val="20"/>
+                <w:szCs w:val="20"/>
+              </w:rPr>
+              <w:t>SNPs present in all samples</w:t>
+            </w:r>
+            <w:r>
+              <w:rPr>
+                <w:sz w:val="20"/>
+                <w:szCs w:val="20"/>
+              </w:rPr>
+              <w:t xml:space="preserve">, </w:t>
+            </w:r>
+            <w:r>
+              <w:rPr>
+                <w:sz w:val="20"/>
+                <w:szCs w:val="20"/>
+              </w:rPr>
+              <w:t xml:space="preserve">and only the gold or non-gold standard SNP </w:t>
+            </w:r>
+            <w:r>
+              <w:rPr>
+                <w:sz w:val="20"/>
+                <w:szCs w:val="20"/>
+              </w:rPr>
+              <w:t>GATK summary statistics were used</w:t>
+            </w:r>
+            <w:r>
+              <w:rPr>
+                <w:sz w:val="20"/>
+                <w:szCs w:val="20"/>
+              </w:rPr>
+              <w:t>.</w:t>
+            </w:r>
+          </w:p>
+          <w:p>
+            <w:pPr>
+              <w:rPr>
+                <w:sz w:val="20"/>
+                <w:szCs w:val="20"/>
+              </w:rPr>
+            </w:pPr>
+            <w:r>
+              <w:rPr>
+                <w:sz w:val="20"/>
+                <w:szCs w:val="20"/>
+              </w:rPr>
+              <w:t xml:space="preserve">- All stats were then </w:t>
+            </w:r>
+            <w:r>
+              <w:rPr>
+                <w:sz w:val="20"/>
+                <w:szCs w:val="20"/>
+              </w:rPr>
+              <w:t xml:space="preserve">compared to each other using </w:t>
+            </w:r>
+            <w:r>
+              <w:rPr>
+                <w:sz w:val="20"/>
+                <w:szCs w:val="20"/>
+              </w:rPr>
+              <w:t xml:space="preserve">wilsoxon signed-rank test for every pair of summary stats. </w:t>
+            </w:r>
+            <w:r>
+              <w:rPr>
+                <w:sz w:val="20"/>
+                <w:szCs w:val="20"/>
+              </w:rPr>
+              <w:t xml:space="preserve"> </w:t>
+            </w:r>
+          </w:p>
+          <w:p>
+            <w:pPr>
+              <w:rPr>
+                <w:sz w:val="20"/>
+                <w:szCs w:val="20"/>
+              </w:rPr>
+            </w:pPr>
+            <w:r>
+              <w:rPr>
+                <w:sz w:val="20"/>
+                <w:szCs w:val="20"/>
+              </w:rPr>
+              <w:t xml:space="preserve">- determined QD as the biggest impact and </w:t>
+            </w:r>
+            <w:r>
+              <w:rPr>
+                <w:sz w:val="20"/>
+                <w:szCs w:val="20"/>
+              </w:rPr>
+              <w:t>calculated the magnitude of the standard deviation</w:t>
+            </w:r>
+            <w:r>
+              <w:rPr>
+                <w:sz w:val="20"/>
+                <w:szCs w:val="20"/>
+              </w:rPr>
+              <w:t xml:space="preserve">, this can then be used to create </w:t>
+            </w:r>
+            <w:r>
+              <w:rPr>
+                <w:sz w:val="20"/>
+                <w:szCs w:val="20"/>
+              </w:rPr>
+              <w:t xml:space="preserve">relaxed nd stringent datasets, where the gold and non-gold standard snps are differentially defined. </w:t>
+            </w:r>
+          </w:p>
+          <w:p>
+            <w:pPr>
+              <w:rPr>
+                <w:sz w:val="20"/>
+                <w:szCs w:val="20"/>
+              </w:rPr>
+            </w:pPr>
+            <w:r>
+              <w:rPr>
+                <w:sz w:val="20"/>
+                <w:szCs w:val="20"/>
+              </w:rPr>
+              <w:t xml:space="preserve">- A much broader dataset was then with the parameter defined as either stringent or </w:t>
+            </w:r>
+            <w:r>
+              <w:rPr>
+                <w:sz w:val="20"/>
+                <w:szCs w:val="20"/>
+              </w:rPr>
+              <w:t>relaxed</w:t>
+            </w:r>
+            <w:r>
+              <w:rPr>
+                <w:sz w:val="20"/>
+                <w:szCs w:val="20"/>
+              </w:rPr>
+              <w:t>, the resulting vcfs, then fed into further genetic an</w:t>
+            </w:r>
+            <w:r>
+              <w:rPr>
+                <w:sz w:val="20"/>
+                <w:szCs w:val="20"/>
+              </w:rPr>
+              <w:t>a</w:t>
+            </w:r>
+            <w:r>
+              <w:rPr>
+                <w:sz w:val="20"/>
+                <w:szCs w:val="20"/>
+              </w:rPr>
+              <w:t>lysis</w:t>
+            </w:r>
+            <w:r>
+              <w:rPr>
+                <w:sz w:val="20"/>
+                <w:szCs w:val="20"/>
+              </w:rPr>
+              <w:t xml:space="preserve"> </w:t>
+            </w:r>
+          </w:p>
+        </w:tc>
+        <w:tc>
+          <w:tcPr>
+            <w:tcW w:w="1366" w:type="dxa"/>
+          </w:tcPr>
+          <w:p>
+            <w:pPr>
+              <w:rPr>
+                <w:sz w:val="20"/>
+                <w:szCs w:val="20"/>
+              </w:rPr>
+            </w:pPr>
+            <w:r>
+              <w:rPr>
+                <w:sz w:val="20"/>
+                <w:szCs w:val="20"/>
+              </w:rPr>
+              <w:lastRenderedPageBreak/>
+              <w:t>- QD was the main summary statistic</w:t>
+            </w:r>
+            <w:r>
+              <w:rPr>
+                <w:sz w:val="20"/>
+                <w:szCs w:val="20"/>
+              </w:rPr>
+              <w:t xml:space="preserve"> that separates the two sets of data</w:t>
+            </w:r>
+          </w:p>
+          <w:p>
+            <w:pPr>
+              <w:rPr>
+                <w:sz w:val="20"/>
+                <w:szCs w:val="20"/>
+              </w:rPr>
+            </w:pPr>
+            <w:r>
+              <w:rPr>
+                <w:sz w:val="20"/>
+                <w:szCs w:val="20"/>
+              </w:rPr>
+              <w:t xml:space="preserve">- Found that filtering parameters </w:t>
+            </w:r>
+            <w:r>
+              <w:rPr>
+                <w:sz w:val="20"/>
+                <w:szCs w:val="20"/>
+              </w:rPr>
+              <w:lastRenderedPageBreak/>
+              <w:t xml:space="preserve">didn’t really matter. </w:t>
+            </w:r>
+          </w:p>
+        </w:tc>
+      </w:tr>
+      <w:tr>
+        <w:tc>
+          <w:tcPr>
+            <w:tcW w:w="2462" w:type="dxa"/>
+          </w:tcPr>
+          <w:p>
+            <w:pPr>
+              <w:rPr>
+                <w:sz w:val="20"/>
+                <w:szCs w:val="20"/>
+              </w:rPr>
+            </w:pPr>
+            <w:r>
+              <w:rPr>
+                <w:sz w:val="20"/>
+                <w:szCs w:val="20"/>
+              </w:rPr>
+              <w:lastRenderedPageBreak/>
+              <w:t>Baritoff 2022</w:t>
+            </w:r>
+            <w:r>
+              <w:rPr>
+                <w:sz w:val="20"/>
+                <w:szCs w:val="20"/>
+              </w:rPr>
+              <w:t xml:space="preserve"> </w:t>
+            </w:r>
+            <w:r>
+              <w:rPr>
+                <w:sz w:val="20"/>
+                <w:szCs w:val="20"/>
+              </w:rPr>
+              <w:t>Systematic benchmark of state-of-the-art</w:t>
+            </w:r>
+          </w:p>
+          <w:p>
+            <w:pPr>
+              <w:rPr>
+                <w:sz w:val="20"/>
+                <w:szCs w:val="20"/>
+              </w:rPr>
+            </w:pPr>
+            <w:r>
+              <w:rPr>
+                <w:sz w:val="20"/>
+                <w:szCs w:val="20"/>
+              </w:rPr>
+              <w:t>variant calling pipelines identifies major factors</w:t>
+            </w:r>
+          </w:p>
+          <w:p>
+            <w:pPr>
+              <w:rPr>
+                <w:sz w:val="20"/>
+                <w:szCs w:val="20"/>
+              </w:rPr>
+            </w:pPr>
+            <w:r>
+              <w:rPr>
+                <w:sz w:val="20"/>
+                <w:szCs w:val="20"/>
+              </w:rPr>
+              <w:t>affecting accuracy of coding sequence variant</w:t>
+            </w:r>
+          </w:p>
+          <w:p>
+            <w:pPr>
+              <w:rPr>
+                <w:sz w:val="20"/>
+                <w:szCs w:val="20"/>
+              </w:rPr>
+            </w:pPr>
+            <w:r>
+              <w:rPr>
+                <w:sz w:val="20"/>
+                <w:szCs w:val="20"/>
+              </w:rPr>
+              <w:t>discovery</w:t>
+            </w:r>
+          </w:p>
+        </w:tc>
+        <w:tc>
+          <w:tcPr>
+            <w:tcW w:w="1411" w:type="dxa"/>
+          </w:tcPr>
+          <w:p>
+            <w:pPr>
+              <w:rPr>
+                <w:sz w:val="20"/>
+                <w:szCs w:val="20"/>
+              </w:rPr>
+            </w:pPr>
+            <w:r>
+              <w:rPr>
+                <w:sz w:val="20"/>
+                <w:szCs w:val="20"/>
+              </w:rPr>
+              <w:t>This compared human-based data and practically used all the alignment tools</w:t>
+            </w:r>
+            <w:r>
+              <w:rPr>
+                <w:sz w:val="20"/>
+                <w:szCs w:val="20"/>
+              </w:rPr>
+              <w:t xml:space="preserve"> (think this uses short read data)</w:t>
+            </w:r>
+          </w:p>
+        </w:tc>
+        <w:tc>
+          <w:tcPr>
+            <w:tcW w:w="3777" w:type="dxa"/>
+          </w:tcPr>
+          <w:p>
+            <w:pPr>
+              <w:rPr>
+                <w:sz w:val="20"/>
+                <w:szCs w:val="20"/>
+              </w:rPr>
+            </w:pPr>
+            <w:r>
+              <w:rPr>
+                <w:sz w:val="20"/>
+                <w:szCs w:val="20"/>
+              </w:rPr>
+              <w:t xml:space="preserve">- </w:t>
+            </w:r>
+            <w:r>
+              <w:rPr>
+                <w:sz w:val="20"/>
+                <w:szCs w:val="20"/>
+              </w:rPr>
+              <w:t>Used both GATK and freebayes</w:t>
+            </w:r>
+          </w:p>
+          <w:p>
+            <w:pPr>
+              <w:rPr>
+                <w:sz w:val="20"/>
+                <w:szCs w:val="20"/>
+              </w:rPr>
+            </w:pPr>
+            <w:r>
+              <w:rPr>
+                <w:sz w:val="20"/>
+                <w:szCs w:val="20"/>
+              </w:rPr>
+              <w:t xml:space="preserve">- Compared </w:t>
+            </w:r>
+            <w:r>
+              <w:rPr>
+                <w:sz w:val="20"/>
+                <w:szCs w:val="20"/>
+              </w:rPr>
+              <w:t>F</w:t>
+            </w:r>
+            <w:r>
+              <w:rPr>
+                <w:sz w:val="20"/>
+                <w:szCs w:val="20"/>
+              </w:rPr>
+              <w:t>-</w:t>
+            </w:r>
+            <w:r>
+              <w:rPr>
+                <w:sz w:val="20"/>
+                <w:szCs w:val="20"/>
+              </w:rPr>
+              <w:t>scores for both SNPs and Indels</w:t>
+            </w:r>
+          </w:p>
+        </w:tc>
+        <w:tc>
+          <w:tcPr>
+            <w:tcW w:w="1366" w:type="dxa"/>
+          </w:tcPr>
+          <w:p>
+            <w:pPr>
+              <w:rPr>
+                <w:sz w:val="20"/>
+                <w:szCs w:val="20"/>
+              </w:rPr>
+            </w:pPr>
+            <w:r>
+              <w:rPr>
+                <w:sz w:val="20"/>
+                <w:szCs w:val="20"/>
+              </w:rPr>
+              <w:t>Vari</w:t>
+            </w:r>
+            <w:r>
+              <w:rPr>
+                <w:sz w:val="20"/>
+                <w:szCs w:val="20"/>
+              </w:rPr>
+              <w:t>ant caller has greater impact in the outcome than the aligner</w:t>
+            </w:r>
+          </w:p>
+        </w:tc>
+      </w:tr>
+      <w:tr>
+        <w:tc>
+          <w:tcPr>
+            <w:tcW w:w="2462" w:type="dxa"/>
+          </w:tcPr>
+          <w:p>
+            <w:pPr>
+              <w:rPr>
+                <w:sz w:val="20"/>
+                <w:szCs w:val="20"/>
+              </w:rPr>
+            </w:pPr>
+            <w:r>
+              <w:rPr>
+                <w:sz w:val="20"/>
+                <w:szCs w:val="20"/>
+              </w:rPr>
+              <w:t>Iruegas-Bocardo</w:t>
+            </w:r>
+            <w:r>
+              <w:rPr>
+                <w:sz w:val="20"/>
+                <w:szCs w:val="20"/>
+              </w:rPr>
+              <w:t xml:space="preserve"> 2023 - </w:t>
+            </w:r>
+            <w:r>
+              <w:rPr>
+                <w:sz w:val="20"/>
+                <w:szCs w:val="20"/>
+              </w:rPr>
+              <w:t>Whole Genome Sequencing-Based Tracing of a 2022 Introduction</w:t>
+            </w:r>
+          </w:p>
+          <w:p>
+            <w:pPr>
+              <w:rPr>
+                <w:sz w:val="20"/>
+                <w:szCs w:val="20"/>
+              </w:rPr>
+            </w:pPr>
+            <w:r>
+              <w:rPr>
+                <w:sz w:val="20"/>
+                <w:szCs w:val="20"/>
+              </w:rPr>
+              <w:t xml:space="preserve">and Outbreak of Xanthomonas hortorum pv. </w:t>
+            </w:r>
+            <w:r>
+              <w:rPr>
+                <w:sz w:val="20"/>
+                <w:szCs w:val="20"/>
+              </w:rPr>
+              <w:t>P</w:t>
+            </w:r>
+            <w:r>
+              <w:rPr>
+                <w:sz w:val="20"/>
+                <w:szCs w:val="20"/>
+              </w:rPr>
+              <w:t>elargonii</w:t>
+            </w:r>
+            <w:r>
+              <w:rPr>
+                <w:sz w:val="20"/>
+                <w:szCs w:val="20"/>
+              </w:rPr>
+              <w:t xml:space="preserve"> (bacterial blight on zonal geranium)</w:t>
+            </w:r>
+          </w:p>
+        </w:tc>
+        <w:tc>
+          <w:tcPr>
+            <w:tcW w:w="1411" w:type="dxa"/>
+          </w:tcPr>
+          <w:p>
+            <w:pPr>
+              <w:rPr>
+                <w:sz w:val="20"/>
+                <w:szCs w:val="20"/>
+              </w:rPr>
+            </w:pPr>
+            <w:r>
+              <w:rPr>
+                <w:sz w:val="20"/>
+                <w:szCs w:val="20"/>
+              </w:rPr>
+              <w:t>Illumina mini-seq data</w:t>
+            </w:r>
+            <w:r>
+              <w:rPr>
+                <w:sz w:val="20"/>
+                <w:szCs w:val="20"/>
+              </w:rPr>
+              <w:t>.</w:t>
+            </w:r>
+          </w:p>
+          <w:p>
+            <w:pPr>
+              <w:rPr>
+                <w:sz w:val="20"/>
+                <w:szCs w:val="20"/>
+              </w:rPr>
+            </w:pPr>
+            <w:r>
+              <w:rPr>
+                <w:sz w:val="20"/>
+                <w:szCs w:val="20"/>
+              </w:rPr>
+              <w:t xml:space="preserve">SPAdes used </w:t>
+            </w:r>
+            <w:r>
+              <w:rPr>
+                <w:sz w:val="20"/>
+                <w:szCs w:val="20"/>
+              </w:rPr>
+              <w:t>for</w:t>
+            </w:r>
+            <w:r>
+              <w:rPr>
+                <w:sz w:val="20"/>
+                <w:szCs w:val="20"/>
+              </w:rPr>
+              <w:t xml:space="preserve"> de novo </w:t>
+            </w:r>
+            <w:r>
+              <w:rPr>
+                <w:sz w:val="20"/>
+                <w:szCs w:val="20"/>
+              </w:rPr>
+              <w:t>assembly</w:t>
+            </w:r>
+            <w:r>
+              <w:rPr>
+                <w:sz w:val="20"/>
+                <w:szCs w:val="20"/>
+              </w:rPr>
+              <w:t>. Unicycler us</w:t>
+            </w:r>
+            <w:r>
+              <w:rPr>
+                <w:sz w:val="20"/>
+                <w:szCs w:val="20"/>
+              </w:rPr>
+              <w:t>ed for hybrid assemblies, gaps closed by other things. (no reference genome available)</w:t>
+            </w:r>
+          </w:p>
+        </w:tc>
+        <w:tc>
+          <w:tcPr>
+            <w:tcW w:w="3777" w:type="dxa"/>
+          </w:tcPr>
+          <w:p>
+            <w:pPr>
+              <w:rPr>
+                <w:sz w:val="20"/>
+                <w:szCs w:val="20"/>
+              </w:rPr>
+            </w:pPr>
+            <w:r>
+              <w:rPr>
+                <w:sz w:val="20"/>
+                <w:szCs w:val="20"/>
+              </w:rPr>
+              <w:t xml:space="preserve">- </w:t>
+            </w:r>
+            <w:r>
+              <w:rPr>
+                <w:sz w:val="20"/>
+                <w:szCs w:val="20"/>
+              </w:rPr>
+              <w:t>Graphtyper2 and</w:t>
+            </w:r>
+            <w:r>
+              <w:rPr>
+                <w:sz w:val="20"/>
+                <w:szCs w:val="20"/>
+              </w:rPr>
+              <w:t xml:space="preserve"> </w:t>
+            </w:r>
+            <w:r>
+              <w:rPr>
+                <w:sz w:val="20"/>
+                <w:szCs w:val="20"/>
+              </w:rPr>
+              <w:t>GATK</w:t>
+            </w:r>
+            <w:r>
+              <w:rPr>
+                <w:sz w:val="20"/>
+                <w:szCs w:val="20"/>
+              </w:rPr>
+              <w:t xml:space="preserve"> fo</w:t>
+            </w:r>
+            <w:r>
+              <w:rPr>
+                <w:sz w:val="20"/>
+                <w:szCs w:val="20"/>
+              </w:rPr>
+              <w:t>r</w:t>
+            </w:r>
+            <w:r>
+              <w:rPr>
+                <w:sz w:val="20"/>
+                <w:szCs w:val="20"/>
+              </w:rPr>
+              <w:t xml:space="preserve"> SNP calling and </w:t>
+            </w:r>
+            <w:r>
+              <w:rPr>
+                <w:sz w:val="20"/>
+                <w:szCs w:val="20"/>
+              </w:rPr>
+              <w:t>low quality snps filtered using hard filter (best practice link as below I’m assuming)</w:t>
+            </w:r>
+          </w:p>
+          <w:p>
+            <w:pPr>
+              <w:rPr>
+                <w:sz w:val="20"/>
+                <w:szCs w:val="20"/>
+              </w:rPr>
+            </w:pPr>
+            <w:r>
+              <w:rPr>
+                <w:sz w:val="20"/>
+                <w:szCs w:val="20"/>
+              </w:rPr>
+              <w:t>- Poppr used to build minimum spanning networks</w:t>
+            </w:r>
+          </w:p>
+          <w:p>
+            <w:pPr>
+              <w:rPr>
+                <w:sz w:val="20"/>
+                <w:szCs w:val="20"/>
+              </w:rPr>
+            </w:pPr>
+            <w:r>
+              <w:rPr>
+                <w:sz w:val="20"/>
+                <w:szCs w:val="20"/>
+              </w:rPr>
+              <w:t xml:space="preserve">- </w:t>
+            </w:r>
+            <w:r>
+              <w:rPr>
+                <w:sz w:val="20"/>
+                <w:szCs w:val="20"/>
+              </w:rPr>
+              <w:t>genotypes defined using average neighbour joining mechanism</w:t>
+            </w:r>
+            <w:r>
+              <w:rPr>
+                <w:sz w:val="20"/>
+                <w:szCs w:val="20"/>
+              </w:rPr>
+              <w:t xml:space="preserve"> and distance threshold of &lt;6 SNP differences as defined by bitwise.dist function.</w:t>
+            </w:r>
+          </w:p>
+          <w:p>
+            <w:pPr>
+              <w:rPr>
+                <w:sz w:val="20"/>
+                <w:szCs w:val="20"/>
+              </w:rPr>
+            </w:pPr>
+            <w:r>
+              <w:rPr>
+                <w:sz w:val="20"/>
+                <w:szCs w:val="20"/>
+              </w:rPr>
+              <w:t xml:space="preserve">- True SNPs were defined as </w:t>
+            </w:r>
+            <w:r>
+              <w:rPr>
+                <w:sz w:val="20"/>
+                <w:szCs w:val="20"/>
+              </w:rPr>
+              <w:t>those identical to SNPs called</w:t>
+            </w:r>
+            <w:r>
+              <w:rPr>
+                <w:sz w:val="20"/>
+                <w:szCs w:val="20"/>
+              </w:rPr>
+              <w:t xml:space="preserve"> to the full set of data and false positives defined as not in the full set.</w:t>
+            </w:r>
+            <w:r>
+              <w:rPr>
+                <w:sz w:val="20"/>
+                <w:szCs w:val="20"/>
+              </w:rPr>
+              <w:t xml:space="preserve"> Errors will be species dependant.</w:t>
+            </w:r>
+          </w:p>
+        </w:tc>
+        <w:tc>
+          <w:tcPr>
+            <w:tcW w:w="1366" w:type="dxa"/>
+          </w:tcPr>
+          <w:p>
+            <w:pPr>
+              <w:rPr>
+                <w:sz w:val="20"/>
+                <w:szCs w:val="20"/>
+              </w:rPr>
+            </w:pPr>
+            <w:r>
+              <w:rPr>
+                <w:sz w:val="20"/>
+                <w:szCs w:val="20"/>
+              </w:rPr>
+              <w:t xml:space="preserve">Minimum </w:t>
+            </w:r>
+            <w:r>
+              <w:rPr>
+                <w:sz w:val="20"/>
+                <w:szCs w:val="20"/>
+              </w:rPr>
+              <w:t>20× or greater depth</w:t>
+            </w:r>
+          </w:p>
+          <w:p>
+            <w:pPr>
+              <w:rPr>
+                <w:sz w:val="20"/>
+                <w:szCs w:val="20"/>
+              </w:rPr>
+            </w:pPr>
+            <w:r>
+              <w:rPr>
+                <w:sz w:val="20"/>
+                <w:szCs w:val="20"/>
+              </w:rPr>
+              <w:t>of coverage  yielded assemblies  &gt;95% of</w:t>
+            </w:r>
+          </w:p>
+          <w:p>
+            <w:pPr>
+              <w:rPr>
+                <w:sz w:val="20"/>
+                <w:szCs w:val="20"/>
+              </w:rPr>
+            </w:pPr>
+            <w:r>
+              <w:rPr>
+                <w:sz w:val="20"/>
+                <w:szCs w:val="20"/>
+              </w:rPr>
+              <w:t>length of assemblies derived from full-read sets.</w:t>
+            </w:r>
+            <w:r>
+              <w:rPr>
+                <w:sz w:val="20"/>
+                <w:szCs w:val="20"/>
+              </w:rPr>
+              <w:t xml:space="preserve"> Around 6 or lower SNP calling errors</w:t>
+            </w:r>
+          </w:p>
+        </w:tc>
+      </w:tr>
+      <w:tr>
+        <w:tc>
+          <w:tcPr>
+            <w:tcW w:w="2462" w:type="dxa"/>
+          </w:tcPr>
+          <w:p>
+            <w:pPr>
+              <w:rPr>
+                <w:sz w:val="20"/>
+                <w:szCs w:val="20"/>
+              </w:rPr>
+            </w:pPr>
+            <w:r>
+              <w:rPr>
+                <w:sz w:val="20"/>
+                <w:szCs w:val="20"/>
+              </w:rPr>
+              <w:t>Amez</w:t>
+            </w:r>
+            <w:r>
+              <w:rPr>
+                <w:sz w:val="20"/>
+                <w:szCs w:val="20"/>
+              </w:rPr>
+              <w:t>rou 2017</w:t>
+            </w:r>
+          </w:p>
+        </w:tc>
+        <w:tc>
+          <w:tcPr>
+            <w:tcW w:w="1411" w:type="dxa"/>
+          </w:tcPr>
+          <w:p>
+            <w:pPr>
+              <w:rPr>
+                <w:sz w:val="20"/>
+                <w:szCs w:val="20"/>
+              </w:rPr>
+            </w:pPr>
+            <w:r>
+              <w:rPr>
+                <w:sz w:val="20"/>
+                <w:szCs w:val="20"/>
+              </w:rPr>
+              <w:t xml:space="preserve">Illumina seq data mapped </w:t>
+            </w:r>
+            <w:r>
+              <w:rPr>
+                <w:sz w:val="20"/>
+                <w:szCs w:val="20"/>
+              </w:rPr>
+              <w:lastRenderedPageBreak/>
+              <w:t>to the ref genome using bwa mem</w:t>
+            </w:r>
+            <w:r>
+              <w:rPr>
+                <w:sz w:val="20"/>
+                <w:szCs w:val="20"/>
+              </w:rPr>
+              <w:t>.</w:t>
+            </w:r>
+          </w:p>
+          <w:p>
+            <w:pPr>
+              <w:rPr>
+                <w:sz w:val="20"/>
+                <w:szCs w:val="20"/>
+              </w:rPr>
+            </w:pPr>
+            <w:r>
+              <w:rPr>
+                <w:sz w:val="20"/>
+                <w:szCs w:val="20"/>
+              </w:rPr>
+              <w:t xml:space="preserve">Sequence alignments with mapping quality below 30 were excluded </w:t>
+            </w:r>
+          </w:p>
+          <w:p>
+            <w:pPr>
+              <w:rPr>
+                <w:sz w:val="20"/>
+                <w:szCs w:val="20"/>
+              </w:rPr>
+            </w:pPr>
+            <w:r>
+              <w:rPr>
+                <w:sz w:val="20"/>
+                <w:szCs w:val="20"/>
+              </w:rPr>
+              <w:t>Also conducted a de novo assembly using spades</w:t>
+            </w:r>
+          </w:p>
+        </w:tc>
+        <w:tc>
+          <w:tcPr>
+            <w:tcW w:w="3777" w:type="dxa"/>
+          </w:tcPr>
+          <w:p>
+            <w:pPr>
+              <w:rPr>
+                <w:sz w:val="20"/>
+                <w:szCs w:val="20"/>
+              </w:rPr>
+            </w:pPr>
+            <w:r>
+              <w:rPr>
+                <w:sz w:val="20"/>
+                <w:szCs w:val="20"/>
+              </w:rPr>
+              <w:lastRenderedPageBreak/>
+              <w:t xml:space="preserve">- </w:t>
+            </w:r>
+            <w:r>
+              <w:rPr>
+                <w:sz w:val="20"/>
+                <w:szCs w:val="20"/>
+              </w:rPr>
+              <w:t>Freebayes v0.9 using the option --report-monomorphic75 and all</w:t>
+            </w:r>
+          </w:p>
+          <w:p>
+            <w:pPr>
+              <w:rPr>
+                <w:sz w:val="20"/>
+                <w:szCs w:val="20"/>
+              </w:rPr>
+            </w:pPr>
+            <w:r>
+              <w:rPr>
+                <w:sz w:val="20"/>
+                <w:szCs w:val="20"/>
+              </w:rPr>
+              <w:lastRenderedPageBreak/>
+              <w:t>positions detected as low complexity regions or TEs were excluded</w:t>
+            </w:r>
+          </w:p>
+          <w:p>
+            <w:pPr>
+              <w:rPr>
+                <w:sz w:val="20"/>
+                <w:szCs w:val="20"/>
+              </w:rPr>
+            </w:pPr>
+            <w:r>
+              <w:rPr>
+                <w:sz w:val="20"/>
+                <w:szCs w:val="20"/>
+              </w:rPr>
+              <w:t xml:space="preserve">- </w:t>
+            </w:r>
+            <w:r>
+              <w:rPr>
+                <w:sz w:val="20"/>
+                <w:szCs w:val="20"/>
+              </w:rPr>
+              <w:t>Low-complexity regions and TEs were detected using RepeatMasker</w:t>
+            </w:r>
+          </w:p>
+          <w:p>
+            <w:pPr>
+              <w:rPr>
+                <w:sz w:val="20"/>
+                <w:szCs w:val="20"/>
+              </w:rPr>
+            </w:pPr>
+            <w:r>
+              <w:rPr>
+                <w:sz w:val="20"/>
+                <w:szCs w:val="20"/>
+              </w:rPr>
+              <w:t>with default settings (RepeatMasker Open-4.0 http://www.</w:t>
+            </w:r>
+          </w:p>
+          <w:p>
+            <w:pPr>
+              <w:rPr>
+                <w:sz w:val="20"/>
+                <w:szCs w:val="20"/>
+              </w:rPr>
+            </w:pPr>
+            <w:r>
+              <w:rPr>
+                <w:sz w:val="20"/>
+                <w:szCs w:val="20"/>
+              </w:rPr>
+              <w:t>repeatmasker.org) and REPET v.2.5</w:t>
+            </w:r>
+            <w:r>
+              <w:rPr>
+                <w:sz w:val="20"/>
+                <w:szCs w:val="20"/>
+              </w:rPr>
+              <w:t xml:space="preserve"> (</w:t>
+            </w:r>
+            <w:hyperlink r:id="rId25" w:history="1">
+              <w:r>
+                <w:rPr>
+                  <w:rStyle w:val="Hyperlink"/>
+                  <w:sz w:val="20"/>
+                  <w:szCs w:val="20"/>
+                </w:rPr>
+                <w:t>https://journals.plos.org/plosone/article?id=10.1371/journal.pone.0016526</w:t>
+              </w:r>
+            </w:hyperlink>
+            <w:r>
+              <w:rPr>
+                <w:sz w:val="20"/>
+                <w:szCs w:val="20"/>
+              </w:rPr>
+              <w:t>)</w:t>
+            </w:r>
+          </w:p>
+          <w:p>
+            <w:pPr>
+              <w:rPr>
+                <w:sz w:val="20"/>
+                <w:szCs w:val="20"/>
+              </w:rPr>
+            </w:pPr>
+            <w:r>
+              <w:rPr>
+                <w:sz w:val="20"/>
+                <w:szCs w:val="20"/>
+              </w:rPr>
+              <w:t xml:space="preserve">- </w:t>
+            </w:r>
+            <w:r>
+              <w:rPr>
+                <w:sz w:val="20"/>
+                <w:szCs w:val="20"/>
+              </w:rPr>
+              <w:t>They determined the max depth cut-off in the same way I do it</w:t>
+            </w:r>
+          </w:p>
+          <w:p>
+            <w:pPr>
+              <w:rPr>
+                <w:sz w:val="20"/>
+                <w:szCs w:val="20"/>
+              </w:rPr>
+            </w:pPr>
+            <w:r>
+              <w:rPr>
+                <w:sz w:val="20"/>
+                <w:szCs w:val="20"/>
+              </w:rPr>
+              <w:t xml:space="preserve">- </w:t>
+            </w:r>
+            <w:r>
+              <w:rPr>
+                <w:sz w:val="20"/>
+                <w:szCs w:val="20"/>
+              </w:rPr>
+              <w:t>VCFs</w:t>
+            </w:r>
+            <w:r>
+              <w:rPr>
+                <w:sz w:val="20"/>
+                <w:szCs w:val="20"/>
+              </w:rPr>
+              <w:t xml:space="preserve"> </w:t>
+            </w:r>
+            <w:r>
+              <w:rPr>
+                <w:sz w:val="20"/>
+                <w:szCs w:val="20"/>
+              </w:rPr>
+              <w:t>stored matrix reduced to</w:t>
+            </w:r>
+          </w:p>
+          <w:p>
+            <w:pPr>
+              <w:rPr>
+                <w:sz w:val="20"/>
+                <w:szCs w:val="20"/>
+              </w:rPr>
+            </w:pPr>
+            <w:r>
+              <w:rPr>
+                <w:sz w:val="20"/>
+                <w:szCs w:val="20"/>
+              </w:rPr>
+              <w:t>keep only positions where at least one isolate carries an alternative</w:t>
+            </w:r>
+          </w:p>
+          <w:p>
+            <w:pPr>
+              <w:rPr>
+                <w:sz w:val="20"/>
+                <w:szCs w:val="20"/>
+              </w:rPr>
+            </w:pPr>
+            <w:r>
+              <w:rPr>
+                <w:sz w:val="20"/>
+                <w:szCs w:val="20"/>
+              </w:rPr>
+              <w:t>allele at a non-filtered position</w:t>
+            </w:r>
+            <w:r>
+              <w:rPr>
+                <w:sz w:val="20"/>
+                <w:szCs w:val="20"/>
+              </w:rPr>
+              <w:t xml:space="preserve"> (min.mac =1)</w:t>
+            </w:r>
+            <w:r>
+              <w:rPr>
+                <w:sz w:val="20"/>
+                <w:szCs w:val="20"/>
+              </w:rPr>
+              <w:t>. The SNP matrix was parsed as a.tped</w:t>
+            </w:r>
+          </w:p>
+          <w:p>
+            <w:pPr>
+              <w:rPr>
+                <w:sz w:val="20"/>
+                <w:szCs w:val="20"/>
+              </w:rPr>
+            </w:pPr>
+            <w:r>
+              <w:rPr>
+                <w:sz w:val="20"/>
+                <w:szCs w:val="20"/>
+              </w:rPr>
+              <w:t>format, converted to.ped/.map. The final matrix was filtered for less</w:t>
+            </w:r>
+          </w:p>
+          <w:p>
+            <w:pPr>
+              <w:rPr>
+                <w:sz w:val="20"/>
+                <w:szCs w:val="20"/>
+              </w:rPr>
+            </w:pPr>
+            <w:r>
+              <w:rPr>
+                <w:sz w:val="20"/>
+                <w:szCs w:val="20"/>
+              </w:rPr>
+              <w:t>than 50% missing data and more than 10% Minor Allele Frequency</w:t>
+            </w:r>
+          </w:p>
+          <w:p>
+            <w:pPr>
+              <w:rPr>
+                <w:sz w:val="20"/>
+                <w:szCs w:val="20"/>
+              </w:rPr>
+            </w:pPr>
+            <w:r>
+              <w:rPr>
+                <w:sz w:val="20"/>
+                <w:szCs w:val="20"/>
+              </w:rPr>
+              <w:t>(MAF) using PLINK v.1.977 (https://cog-genomics.org/plink/).</w:t>
+            </w:r>
+          </w:p>
+        </w:tc>
+        <w:tc>
+          <w:tcPr>
+            <w:tcW w:w="1366" w:type="dxa"/>
+          </w:tcPr>
+          <w:p>
+            <w:pPr>
+              <w:rPr>
+                <w:sz w:val="20"/>
+                <w:szCs w:val="20"/>
+              </w:rPr>
+            </w:pPr>
+            <w:r>
+              <w:rPr>
+                <w:sz w:val="20"/>
+                <w:szCs w:val="20"/>
+              </w:rPr>
+              <w:lastRenderedPageBreak/>
+              <w:t xml:space="preserve">Main goal was not to </w:t>
+            </w:r>
+            <w:r>
+              <w:rPr>
+                <w:sz w:val="20"/>
+                <w:szCs w:val="20"/>
+              </w:rPr>
+              <w:lastRenderedPageBreak/>
+              <w:t>analyse SNPs out-put so no comments on the resulting method.</w:t>
+            </w:r>
+          </w:p>
+        </w:tc>
+      </w:tr>
+      <w:tr>
+        <w:tc>
+          <w:tcPr>
+            <w:tcW w:w="2462" w:type="dxa"/>
+          </w:tcPr>
+          <w:p>
+            <w:pPr>
+              <w:rPr>
+                <w:sz w:val="20"/>
+                <w:szCs w:val="20"/>
+              </w:rPr>
+            </w:pPr>
+            <w:r>
+              <w:rPr>
+                <w:sz w:val="20"/>
+                <w:szCs w:val="20"/>
+              </w:rPr>
+              <w:t xml:space="preserve">Sparks 2024 </w:t>
+            </w:r>
+            <w:r>
+              <w:rPr>
+                <w:sz w:val="20"/>
+                <w:szCs w:val="20"/>
+              </w:rPr>
+              <w:t>Clonal expansion from standing genetic variation underpins the 1 evolution of an emerging plant pathogen in Australia</w:t>
+            </w:r>
+          </w:p>
+        </w:tc>
+        <w:tc>
+          <w:tcPr>
+            <w:tcW w:w="1411" w:type="dxa"/>
+          </w:tcPr>
+          <w:p>
+            <w:pPr>
+              <w:rPr>
+                <w:sz w:val="20"/>
+                <w:szCs w:val="20"/>
+              </w:rPr>
+            </w:pPr>
+            <w:r>
+              <w:rPr>
+                <w:sz w:val="20"/>
+                <w:szCs w:val="20"/>
+              </w:rPr>
+              <w:t xml:space="preserve">Illumina data </w:t>
+            </w:r>
+            <w:r>
+              <w:rPr>
+                <w:sz w:val="20"/>
+                <w:szCs w:val="20"/>
+              </w:rPr>
+              <w:t>aligned to a ref. genome</w:t>
+            </w:r>
+            <w:r>
+              <w:rPr>
+                <w:sz w:val="20"/>
+                <w:szCs w:val="20"/>
+              </w:rPr>
+              <w:t>, bwa-mem2</w:t>
+            </w:r>
+          </w:p>
+        </w:tc>
+        <w:tc>
+          <w:tcPr>
+            <w:tcW w:w="3777" w:type="dxa"/>
+          </w:tcPr>
+          <w:p>
+            <w:pPr>
+              <w:rPr>
+                <w:sz w:val="20"/>
+                <w:szCs w:val="20"/>
+              </w:rPr>
+            </w:pPr>
+            <w:r>
+              <w:rPr>
+                <w:sz w:val="20"/>
+                <w:szCs w:val="20"/>
+              </w:rPr>
+              <w:t>Variant</w:t>
+            </w:r>
+            <w:r>
+              <w:rPr>
+                <w:sz w:val="20"/>
+                <w:szCs w:val="20"/>
+              </w:rPr>
+              <w:t xml:space="preserve"> calling Freebayes parallele </w:t>
+            </w:r>
+            <w:r>
+              <w:rPr>
+                <w:sz w:val="20"/>
+                <w:szCs w:val="20"/>
+              </w:rPr>
+              <w:t xml:space="preserve">version 1.3.5 </w:t>
+            </w:r>
+            <w:r>
+              <w:rPr>
+                <w:sz w:val="20"/>
+                <w:szCs w:val="20"/>
+              </w:rPr>
+              <w:t xml:space="preserve">(no parameter provided but some random links: </w:t>
+            </w:r>
+            <w:hyperlink r:id="rId26" w:history="1">
+              <w:r>
+                <w:rPr>
+                  <w:rStyle w:val="Hyperlink"/>
+                  <w:sz w:val="20"/>
+                  <w:szCs w:val="20"/>
+                </w:rPr>
+                <w:t>https://arxiv.org/pdf/1207.3907</w:t>
+              </w:r>
+            </w:hyperlink>
+            <w:r>
+              <w:rPr>
+                <w:sz w:val="20"/>
+                <w:szCs w:val="20"/>
+              </w:rPr>
+              <w:t xml:space="preserve">, </w:t>
+            </w:r>
+            <w:hyperlink r:id="rId27" w:history="1">
+              <w:r>
+                <w:rPr>
+                  <w:rStyle w:val="Hyperlink"/>
+                  <w:sz w:val="20"/>
+                  <w:szCs w:val="20"/>
+                </w:rPr>
+                <w:t>https://zenodo.org/records/1146014</w:t>
+              </w:r>
+            </w:hyperlink>
+            <w:r>
+              <w:rPr>
+                <w:sz w:val="20"/>
+                <w:szCs w:val="20"/>
+              </w:rPr>
+              <w:t>)</w:t>
+            </w:r>
+            <w:r>
+              <w:rPr>
+                <w:sz w:val="20"/>
+                <w:szCs w:val="20"/>
+              </w:rPr>
+              <w:t xml:space="preserve"> Are referenced and I assume it has to do with the Bayesian freebayes theory and the command line.</w:t>
+            </w:r>
+          </w:p>
+          <w:p>
+            <w:pPr>
+              <w:rPr>
+                <w:sz w:val="20"/>
+                <w:szCs w:val="20"/>
+              </w:rPr>
+            </w:pPr>
+            <w:r>
+              <w:rPr>
+                <w:sz w:val="20"/>
+                <w:szCs w:val="20"/>
+              </w:rPr>
+              <w:t xml:space="preserve">- </w:t>
+            </w:r>
+            <w:r>
+              <w:rPr>
+                <w:sz w:val="20"/>
+                <w:szCs w:val="20"/>
+              </w:rPr>
+              <w:t xml:space="preserve">Coverage per site gonked </w:t>
+            </w:r>
+            <w:r>
+              <w:rPr>
+                <w:sz w:val="20"/>
+                <w:szCs w:val="20"/>
+              </w:rPr>
+              <w:t>(</w:t>
+            </w:r>
+            <w:r>
+              <w:rPr>
+                <w:i/>
+                <w:iCs/>
+                <w:sz w:val="20"/>
+                <w:szCs w:val="20"/>
+              </w:rPr>
+              <w:t>--site-</w:t>
+            </w:r>
+            <w:r>
+              <w:rPr>
+                <w:sz w:val="20"/>
+                <w:szCs w:val="20"/>
+              </w:rPr>
+              <w:t xml:space="preserve">627 </w:t>
+            </w:r>
+            <w:r>
+              <w:rPr>
+                <w:i/>
+                <w:iCs/>
+                <w:sz w:val="20"/>
+                <w:szCs w:val="20"/>
+              </w:rPr>
+              <w:t>depth</w:t>
+            </w:r>
+            <w:r>
+              <w:rPr>
+                <w:sz w:val="20"/>
+                <w:szCs w:val="20"/>
+              </w:rPr>
+              <w:t>) and missing data per individual (</w:t>
+            </w:r>
+            <w:r>
+              <w:rPr>
+                <w:i/>
+                <w:iCs/>
+                <w:sz w:val="20"/>
+                <w:szCs w:val="20"/>
+              </w:rPr>
+              <w:t>--missing-ind</w:t>
+            </w:r>
+            <w:r>
+              <w:rPr>
+                <w:sz w:val="20"/>
+                <w:szCs w:val="20"/>
+              </w:rPr>
+              <w:t>) were calculated using vcfTools</w:t>
+            </w:r>
+            <w:r>
+              <w:rPr>
+                <w:sz w:val="20"/>
+                <w:szCs w:val="20"/>
+              </w:rPr>
+              <w:t xml:space="preserve"> and to remove data that had over &gt;70% missingness. </w:t>
+            </w:r>
+          </w:p>
+          <w:p>
+            <w:pPr>
+              <w:rPr>
+                <w:sz w:val="20"/>
+                <w:szCs w:val="20"/>
+              </w:rPr>
+            </w:pPr>
+            <w:r>
+              <w:rPr>
+                <w:sz w:val="20"/>
+                <w:szCs w:val="20"/>
+              </w:rPr>
+              <w:t xml:space="preserve">- SNPsift and SNPEff was used to eradicate </w:t>
+            </w:r>
+            <w:r>
+              <w:rPr>
+                <w:sz w:val="20"/>
+                <w:szCs w:val="20"/>
+              </w:rPr>
+              <w:t xml:space="preserve">over-represented sites. </w:t>
+            </w:r>
+          </w:p>
+          <w:p>
+            <w:pPr>
+              <w:rPr>
+                <w:sz w:val="20"/>
+                <w:szCs w:val="20"/>
+              </w:rPr>
+            </w:pPr>
+            <w:r>
+              <w:rPr>
+                <w:sz w:val="20"/>
+                <w:szCs w:val="20"/>
+              </w:rPr>
+              <w:t>- Sites missing between replicated samples discarded</w:t>
+            </w:r>
+          </w:p>
+          <w:p>
+            <w:pPr>
+              <w:rPr>
+                <w:sz w:val="20"/>
+                <w:szCs w:val="20"/>
+              </w:rPr>
+            </w:pPr>
+            <w:r>
+              <w:rPr>
+                <w:sz w:val="20"/>
+                <w:szCs w:val="20"/>
+              </w:rPr>
+              <w:t>- All replicated samples removed using VCFtools</w:t>
+            </w:r>
+          </w:p>
+        </w:tc>
+        <w:tc>
+          <w:tcPr>
+            <w:tcW w:w="1366" w:type="dxa"/>
+          </w:tcPr>
+          <w:p>
+            <w:pPr>
+              <w:rPr>
+                <w:sz w:val="20"/>
+                <w:szCs w:val="20"/>
+              </w:rPr>
+            </w:pPr>
+          </w:p>
+        </w:tc>
+      </w:tr>
+      <w:tr>
+        <w:tc>
+          <w:tcPr>
+            <w:tcW w:w="2462" w:type="dxa"/>
+          </w:tcPr>
+          <w:p>
+            <w:pPr>
+              <w:rPr>
+                <w:sz w:val="20"/>
+                <w:szCs w:val="20"/>
+              </w:rPr>
+            </w:pPr>
+            <w:r>
+              <w:rPr>
+                <w:sz w:val="20"/>
+                <w:szCs w:val="20"/>
+              </w:rPr>
+              <w:t xml:space="preserve">Cleary </w:t>
+            </w:r>
+            <w:r>
+              <w:rPr>
+                <w:sz w:val="20"/>
+                <w:szCs w:val="20"/>
+              </w:rPr>
+              <w:t xml:space="preserve">2015 </w:t>
+            </w:r>
+            <w:r>
+              <w:rPr>
+                <w:sz w:val="20"/>
+                <w:szCs w:val="20"/>
+              </w:rPr>
+              <w:t>Comparing Variant Call Files for Performance Benchmarking of</w:t>
+            </w:r>
+          </w:p>
+          <w:p>
+            <w:pPr>
+              <w:rPr>
+                <w:sz w:val="20"/>
+                <w:szCs w:val="20"/>
+              </w:rPr>
+            </w:pPr>
+            <w:r>
+              <w:rPr>
+                <w:sz w:val="20"/>
+                <w:szCs w:val="20"/>
+              </w:rPr>
+              <w:t>Next-Generation Sequencing Variant Calling Pipelines</w:t>
+            </w:r>
+          </w:p>
+        </w:tc>
+        <w:tc>
+          <w:tcPr>
+            <w:tcW w:w="1411" w:type="dxa"/>
+          </w:tcPr>
+          <w:p>
+            <w:pPr>
+              <w:rPr>
+                <w:sz w:val="20"/>
+                <w:szCs w:val="20"/>
+              </w:rPr>
+            </w:pPr>
+            <w:r>
+              <w:rPr>
+                <w:sz w:val="20"/>
+                <w:szCs w:val="20"/>
+              </w:rPr>
+              <w:t>Used the human genome mapped to a reference with a version of bwa mem</w:t>
+            </w:r>
+          </w:p>
+        </w:tc>
+        <w:tc>
+          <w:tcPr>
+            <w:tcW w:w="3777" w:type="dxa"/>
+          </w:tcPr>
+          <w:p>
+            <w:pPr>
+              <w:rPr>
+                <w:sz w:val="20"/>
+                <w:szCs w:val="20"/>
+              </w:rPr>
+            </w:pPr>
+            <w:r>
+              <w:rPr>
+                <w:sz w:val="20"/>
+                <w:szCs w:val="20"/>
+              </w:rPr>
+              <w:t>- Discusses the comparison of VCFs that</w:t>
+            </w:r>
+            <w:r>
+              <w:rPr>
+                <w:sz w:val="20"/>
+                <w:szCs w:val="20"/>
+              </w:rPr>
+              <w:t xml:space="preserve"> pits false positives and false </w:t>
+            </w:r>
+            <w:r>
+              <w:rPr>
+                <w:sz w:val="20"/>
+                <w:szCs w:val="20"/>
+              </w:rPr>
+              <w:t>negatives</w:t>
+            </w:r>
+            <w:r>
+              <w:rPr>
+                <w:sz w:val="20"/>
+                <w:szCs w:val="20"/>
+              </w:rPr>
+              <w:t xml:space="preserve"> against a gold standard of SNPs (as I understand it, this paper is a bit over my head) to produce an ROC (</w:t>
+            </w:r>
+            <w:r>
+              <w:rPr>
+                <w:sz w:val="20"/>
+                <w:szCs w:val="20"/>
+              </w:rPr>
+              <w:t xml:space="preserve">receiver operator curve) compared to </w:t>
+            </w:r>
+            <w:r>
+              <w:rPr>
+                <w:sz w:val="20"/>
+                <w:szCs w:val="20"/>
+              </w:rPr>
+              <w:t xml:space="preserve">the overall percentage of the </w:t>
+            </w:r>
+            <w:r>
+              <w:rPr>
+                <w:sz w:val="20"/>
+                <w:szCs w:val="20"/>
+              </w:rPr>
+              <w:t>output stats</w:t>
+            </w:r>
+            <w:r>
+              <w:rPr>
+                <w:sz w:val="20"/>
+                <w:szCs w:val="20"/>
+              </w:rPr>
+              <w:t xml:space="preserve"> on the right axis</w:t>
+            </w:r>
+            <w:r>
+              <w:rPr>
+                <w:sz w:val="20"/>
+                <w:szCs w:val="20"/>
+              </w:rPr>
+              <w:t xml:space="preserve"> such as GQ or DP in the input VCF files</w:t>
+            </w:r>
+            <w:r>
+              <w:rPr>
+                <w:sz w:val="20"/>
+                <w:szCs w:val="20"/>
+              </w:rPr>
+              <w:t xml:space="preserve">. </w:t>
+            </w:r>
+            <w:r>
+              <w:rPr>
+                <w:sz w:val="20"/>
+                <w:szCs w:val="20"/>
+              </w:rPr>
+              <w:t>The further the curve goes, the more accurate it is.</w:t>
+            </w:r>
+          </w:p>
+          <w:p>
+            <w:pPr>
+              <w:rPr>
+                <w:sz w:val="20"/>
+                <w:szCs w:val="20"/>
+              </w:rPr>
+            </w:pPr>
+            <w:r>
+              <w:rPr>
+                <w:sz w:val="20"/>
+                <w:szCs w:val="20"/>
+              </w:rPr>
+              <w:t>- SNPs caller used were GATK, haplotype caller and</w:t>
+            </w:r>
+            <w:r>
+              <w:rPr>
+                <w:sz w:val="20"/>
+                <w:szCs w:val="20"/>
+              </w:rPr>
+              <w:t xml:space="preserve"> RGT variant.</w:t>
+            </w:r>
+          </w:p>
+        </w:tc>
+        <w:tc>
+          <w:tcPr>
+            <w:tcW w:w="1366" w:type="dxa"/>
+          </w:tcPr>
+          <w:p>
+            <w:pPr>
+              <w:rPr>
+                <w:sz w:val="20"/>
+                <w:szCs w:val="20"/>
+              </w:rPr>
+            </w:pPr>
+            <w:r>
+              <w:rPr>
+                <w:sz w:val="20"/>
+                <w:szCs w:val="20"/>
+              </w:rPr>
+              <w:t xml:space="preserve">GATK was found to be the most true. </w:t>
+            </w:r>
+          </w:p>
+          <w:p>
+            <w:pPr>
+              <w:rPr>
+                <w:sz w:val="20"/>
+                <w:szCs w:val="20"/>
+              </w:rPr>
+            </w:pPr>
+            <w:r>
+              <w:rPr>
+                <w:sz w:val="20"/>
+                <w:szCs w:val="20"/>
+              </w:rPr>
+              <w:t>I don’t know how I feel about this method</w:t>
+            </w:r>
+            <w:r>
+              <w:rPr>
+                <w:sz w:val="20"/>
+                <w:szCs w:val="20"/>
+              </w:rPr>
+              <w:t xml:space="preserve"> because I don’t understand half of what they’re talking about.</w:t>
+            </w:r>
+          </w:p>
+        </w:tc>
+      </w:tr>
+      <w:tr>
+        <w:tc>
+          <w:tcPr>
+            <w:tcW w:w="2462" w:type="dxa"/>
+          </w:tcPr>
+          <w:p>
+            <w:pPr>
+              <w:rPr>
+                <w:sz w:val="20"/>
+                <w:szCs w:val="20"/>
+              </w:rPr>
+            </w:pPr>
+            <w:r>
+              <w:rPr>
+                <w:sz w:val="20"/>
+                <w:szCs w:val="20"/>
+              </w:rPr>
+              <w:lastRenderedPageBreak/>
+              <w:t>Potgieter L, Feurtey A, Dutheil JY</w:t>
+            </w:r>
+          </w:p>
+          <w:p>
+            <w:pPr>
+              <w:rPr>
+                <w:sz w:val="20"/>
+                <w:szCs w:val="20"/>
+              </w:rPr>
+            </w:pPr>
+            <w:r>
+              <w:rPr>
+                <w:sz w:val="20"/>
+                <w:szCs w:val="20"/>
+              </w:rPr>
+              <w:t>and Stukenbrock EH (2020) On</w:t>
+            </w:r>
+          </w:p>
+          <w:p>
+            <w:pPr>
+              <w:rPr>
+                <w:sz w:val="20"/>
+                <w:szCs w:val="20"/>
+              </w:rPr>
+            </w:pPr>
+            <w:r>
+              <w:rPr>
+                <w:sz w:val="20"/>
+                <w:szCs w:val="20"/>
+              </w:rPr>
+              <w:t>Variant Discovery in Genomes</w:t>
+            </w:r>
+          </w:p>
+          <w:p>
+            <w:pPr>
+              <w:rPr>
+                <w:sz w:val="20"/>
+                <w:szCs w:val="20"/>
+              </w:rPr>
+            </w:pPr>
+            <w:r>
+              <w:rPr>
+                <w:sz w:val="20"/>
+                <w:szCs w:val="20"/>
+              </w:rPr>
+              <w:t>of Fungal Plant Pathogens.</w:t>
+            </w:r>
+          </w:p>
+          <w:p>
+            <w:pPr>
+              <w:rPr>
+                <w:sz w:val="20"/>
+                <w:szCs w:val="20"/>
+              </w:rPr>
+            </w:pPr>
+            <w:r>
+              <w:rPr>
+                <w:sz w:val="20"/>
+                <w:szCs w:val="20"/>
+              </w:rPr>
+              <w:t>Front. Microbiol. 11:626.</w:t>
+            </w:r>
+          </w:p>
+          <w:p>
+            <w:pPr>
+              <w:rPr>
+                <w:sz w:val="20"/>
+                <w:szCs w:val="20"/>
+              </w:rPr>
+            </w:pPr>
+            <w:r>
+              <w:rPr>
+                <w:sz w:val="20"/>
+                <w:szCs w:val="20"/>
+              </w:rPr>
+              <w:t>doi: 10.3389/fmicb.2020.00626</w:t>
+            </w:r>
+          </w:p>
+        </w:tc>
+        <w:tc>
+          <w:tcPr>
+            <w:tcW w:w="1411" w:type="dxa"/>
+          </w:tcPr>
+          <w:p>
+            <w:pPr>
+              <w:rPr>
+                <w:sz w:val="20"/>
+                <w:szCs w:val="20"/>
+              </w:rPr>
+            </w:pPr>
+            <w:r>
+              <w:rPr>
+                <w:sz w:val="20"/>
+                <w:szCs w:val="20"/>
+              </w:rPr>
+              <w:t>Is a comparison of alignment methods using both</w:t>
+            </w:r>
+            <w:r>
+              <w:rPr>
+                <w:sz w:val="20"/>
+                <w:szCs w:val="20"/>
+              </w:rPr>
+              <w:t xml:space="preserve"> de-novo assembly of short reads </w:t>
+            </w:r>
+            <w:r>
+              <w:rPr>
+                <w:sz w:val="20"/>
+                <w:szCs w:val="20"/>
+              </w:rPr>
+              <w:t xml:space="preserve">(dnWGA) </w:t>
+            </w:r>
+            <w:r>
+              <w:rPr>
+                <w:sz w:val="20"/>
+                <w:szCs w:val="20"/>
+              </w:rPr>
+              <w:t xml:space="preserve">and </w:t>
+            </w:r>
+            <w:r>
+              <w:rPr>
+                <w:sz w:val="20"/>
+                <w:szCs w:val="20"/>
+              </w:rPr>
+              <w:t>reference alignment</w:t>
+            </w:r>
+            <w:r>
+              <w:rPr>
+                <w:sz w:val="20"/>
+                <w:szCs w:val="20"/>
+              </w:rPr>
+              <w:t xml:space="preserve"> (BWA-mem)</w:t>
+            </w:r>
+          </w:p>
+        </w:tc>
+        <w:tc>
+          <w:tcPr>
+            <w:tcW w:w="3777" w:type="dxa"/>
+          </w:tcPr>
+          <w:p>
+            <w:pPr>
+              <w:rPr>
+                <w:sz w:val="20"/>
+                <w:szCs w:val="20"/>
+              </w:rPr>
+            </w:pPr>
+            <w:r>
+              <w:rPr>
+                <w:sz w:val="20"/>
+                <w:szCs w:val="20"/>
+              </w:rPr>
+              <w:t xml:space="preserve">- </w:t>
+            </w:r>
+            <w:r>
+              <w:rPr>
+                <w:sz w:val="20"/>
+                <w:szCs w:val="20"/>
+              </w:rPr>
+              <w:t>In the genome alignment pip</w:t>
+            </w:r>
+            <w:r>
+              <w:rPr>
+                <w:sz w:val="20"/>
+                <w:szCs w:val="20"/>
+              </w:rPr>
+              <w:t>e</w:t>
+            </w:r>
+            <w:r>
+              <w:rPr>
+                <w:sz w:val="20"/>
+                <w:szCs w:val="20"/>
+              </w:rPr>
+              <w:t xml:space="preserve">line </w:t>
+            </w:r>
+            <w:r>
+              <w:rPr>
+                <w:sz w:val="20"/>
+                <w:szCs w:val="20"/>
+              </w:rPr>
+              <w:t xml:space="preserve">Uses GATK </w:t>
+            </w:r>
+            <w:r>
+              <w:rPr>
+                <w:sz w:val="20"/>
+                <w:szCs w:val="20"/>
+              </w:rPr>
+              <w:t>best practice pipeline (</w:t>
+            </w:r>
+            <w:hyperlink r:id="rId28" w:history="1">
+              <w:r>
+                <w:rPr>
+                  <w:rStyle w:val="Hyperlink"/>
+                  <w:sz w:val="20"/>
+                  <w:szCs w:val="20"/>
+                </w:rPr>
+                <w:t>https://github.com/gatk-workflows/gatk4-germline-snps-indels</w:t>
+              </w:r>
+            </w:hyperlink>
+            <w:r>
+              <w:rPr>
+                <w:sz w:val="20"/>
+                <w:szCs w:val="20"/>
+              </w:rPr>
+              <w:t>) to get a gVCF file of both the InDELs an</w:t>
+            </w:r>
+            <w:r>
+              <w:rPr>
+                <w:sz w:val="20"/>
+                <w:szCs w:val="20"/>
+              </w:rPr>
+              <w:t>d SNPs</w:t>
+            </w:r>
+            <w:r>
+              <w:rPr>
+                <w:sz w:val="20"/>
+                <w:szCs w:val="20"/>
+              </w:rPr>
+              <w:t>.</w:t>
+            </w:r>
+          </w:p>
+          <w:p>
+            <w:pPr>
+              <w:rPr>
+                <w:sz w:val="20"/>
+                <w:szCs w:val="20"/>
+              </w:rPr>
+            </w:pPr>
+            <w:r>
+              <w:rPr>
+                <w:sz w:val="20"/>
+                <w:szCs w:val="20"/>
+              </w:rPr>
+              <w:t xml:space="preserve">- In the dnWGA pipeline </w:t>
+            </w:r>
+            <w:r>
+              <w:rPr>
+                <w:sz w:val="20"/>
+                <w:szCs w:val="20"/>
+              </w:rPr>
+              <w:t xml:space="preserve">(assembled with SPAdes) </w:t>
+            </w:r>
+            <w:r>
+              <w:rPr>
+                <w:sz w:val="20"/>
+                <w:szCs w:val="20"/>
+              </w:rPr>
+              <w:t>and SNPs were called with MafFilter</w:t>
+            </w:r>
+            <w:r>
+              <w:rPr>
+                <w:sz w:val="20"/>
+                <w:szCs w:val="20"/>
+              </w:rPr>
+              <w:t xml:space="preserve"> and MultiZ</w:t>
+            </w:r>
+          </w:p>
+          <w:p>
+            <w:pPr>
+              <w:rPr>
+                <w:sz w:val="20"/>
+                <w:szCs w:val="20"/>
+              </w:rPr>
+            </w:pPr>
+            <w:r>
+              <w:rPr>
+                <w:sz w:val="20"/>
+                <w:szCs w:val="20"/>
+              </w:rPr>
+              <w:t xml:space="preserve">- Both VCFs filtered using VCFtools </w:t>
+            </w:r>
+            <w:r>
+              <w:rPr>
+                <w:sz w:val="20"/>
+                <w:szCs w:val="20"/>
+              </w:rPr>
+              <w:t>to remove missing data</w:t>
+            </w:r>
+          </w:p>
+          <w:p>
+            <w:pPr>
+              <w:rPr>
+                <w:sz w:val="20"/>
+                <w:szCs w:val="20"/>
+              </w:rPr>
+            </w:pPr>
+            <w:r>
+              <w:rPr>
+                <w:sz w:val="20"/>
+                <w:szCs w:val="20"/>
+              </w:rPr>
+              <w:t xml:space="preserve">- The </w:t>
+            </w:r>
+            <w:r>
+              <w:rPr>
+                <w:sz w:val="20"/>
+                <w:szCs w:val="20"/>
+              </w:rPr>
+              <w:t>precision, recall and F1 score of each method was calculated using a custom R script that they don’t provide.</w:t>
+            </w:r>
+          </w:p>
+          <w:p>
+            <w:pPr>
+              <w:rPr>
+                <w:sz w:val="20"/>
+                <w:szCs w:val="20"/>
+              </w:rPr>
+            </w:pPr>
+            <w:r>
+              <w:rPr>
+                <w:sz w:val="20"/>
+                <w:szCs w:val="20"/>
+              </w:rPr>
+              <w:t xml:space="preserve">- Used Quast to compare genome assemblies </w:t>
+            </w:r>
+            <w:r>
+              <w:rPr>
+                <w:sz w:val="20"/>
+                <w:szCs w:val="20"/>
+              </w:rPr>
+              <w:t>https://pubmed.ncbi.nlm.nih.gov/23422339/</w:t>
+            </w:r>
+          </w:p>
+        </w:tc>
+        <w:tc>
+          <w:tcPr>
+            <w:tcW w:w="1366" w:type="dxa"/>
+          </w:tcPr>
+          <w:p>
+            <w:pPr>
+              <w:rPr>
+                <w:sz w:val="20"/>
+                <w:szCs w:val="20"/>
+              </w:rPr>
+            </w:pPr>
+            <w:r>
+              <w:rPr>
+                <w:sz w:val="20"/>
+                <w:szCs w:val="20"/>
+              </w:rPr>
+              <w:t xml:space="preserve">That GATK is </w:t>
+            </w:r>
+            <w:r>
+              <w:rPr>
+                <w:sz w:val="20"/>
+                <w:szCs w:val="20"/>
+              </w:rPr>
+              <w:t>highly reliable at SNPs re-call</w:t>
+            </w:r>
+            <w:r>
+              <w:rPr>
+                <w:sz w:val="20"/>
+                <w:szCs w:val="20"/>
+              </w:rPr>
+              <w:t>ing regardless of sequencing depth and that dg</w:t>
+            </w:r>
+            <w:r>
+              <w:rPr>
+                <w:sz w:val="20"/>
+                <w:szCs w:val="20"/>
+              </w:rPr>
+              <w:t xml:space="preserve">WGA is effective as long as there are not a high percentage of repetitive regions. </w:t>
+            </w:r>
+          </w:p>
+        </w:tc>
+      </w:tr>
+    </w:tbl>
     <w:p/>
     <w:p/>
     <w:p/>
@@ -1493,7 +4635,6 @@
         <w:rPr>
           <w:noProof/>
         </w:rPr>
-        <w:lastRenderedPageBreak/>
         <w:drawing>
           <wp:inline distT="0" distB="0" distL="0" distR="0" wp14:anchorId="5D393AE7" wp14:editId="21079B40">
             <wp:extent cx="5731510" cy="2389505"/>
@@ -1510,7 +4651,7 @@
                     <pic:cNvPicPr/>
                   </pic:nvPicPr>
                   <pic:blipFill>
-                    <a:blip r:embed="rId25"/>
+                    <a:blip r:embed="rId29"/>
                     <a:stretch>
                       <a:fillRect/>
                     </a:stretch>
@@ -1558,7 +4699,7 @@
                     </pic:cNvPicPr>
                   </pic:nvPicPr>
                   <pic:blipFill>
-                    <a:blip r:embed="rId26">
+                    <a:blip r:embed="rId30">
                       <a:extLst>
                         <a:ext uri="{28A0092B-C50C-407E-A947-70E740481C1C}">
                           <a14:useLocalDpi xmlns:a14="http://schemas.microsoft.com/office/drawing/2010/main" val="0"/>
@@ -1601,7 +4742,7 @@
 </file>
 
 <file path=word/numbering.xml><?xml version="1.0" encoding="utf-8"?>
-<w:numbering xmlns:wpc="http://schemas.microsoft.com/office/word/2010/wordprocessingCanvas" xmlns:cx="http://schemas.microsoft.com/office/drawing/2014/chartex" xmlns:cx1="http://schemas.microsoft.com/office/drawing/2015/9/8/chartex" xmlns:cx2="http://schemas.microsoft.com/office/drawing/2015/10/21/chartex" xmlns:cx3="http://schemas.microsoft.com/office/drawing/2016/5/9/chartex" xmlns:cx4="http://schemas.microsoft.com/office/drawing/2016/5/10/chartex" xmlns:cx5="http://schemas.microsoft.com/office/drawing/2016/5/11/chartex" xmlns:cx6="http://schemas.microsoft.com/office/drawing/2016/5/12/chartex" xmlns:cx7="http://schemas.microsoft.com/office/drawing/2016/5/13/chartex" xmlns:cx8="http://schemas.microsoft.com/office/drawing/2016/5/14/chartex" xmlns:mc="http://schemas.openxmlformats.org/markup-compatibility/2006" xmlns:aink="http://schemas.microsoft.com/office/drawing/2016/ink" xmlns:am3d="http://schemas.microsoft.com/office/drawing/2017/model3d" xmlns:o="urn:schemas-microsoft-com:office:office" xmlns:oel="http://schemas.microsoft.com/office/2019/extlst" xmlns:r="http://schemas.openxmlformats.org/officeDocument/2006/relationships" xmlns:m="http://schemas.openxmlformats.org/officeDocument/2006/math" xmlns:v="urn:schemas-microsoft-com:vml" xmlns:wp14="http://schemas.microsoft.com/office/word/2010/wordprocessingDrawing" xmlns:wp="http://schemas.openxmlformats.org/drawingml/2006/wordprocessingDrawing" xmlns:w10="urn:schemas-microsoft-com:office:word" xmlns:w="http://schemas.openxmlformats.org/wordprocessingml/2006/main" xmlns:w14="http://schemas.microsoft.com/office/word/2010/wordml" xmlns:w15="http://schemas.microsoft.com/office/word/2012/wordml" xmlns:w16cex="http://schemas.microsoft.com/office/word/2018/wordml/cex" xmlns:w16cid="http://schemas.microsoft.com/office/word/2016/wordml/cid" xmlns:w16="http://schemas.microsoft.com/office/word/2018/wordml" xmlns:w16du="http://schemas.microsoft.com/office/word/2023/wordml/word16du" xmlns:w16sdtdh="http://schemas.microsoft.com/office/word/2020/wordml/sdtdatahash" xmlns:w16se="http://schemas.microsoft.com/office/word/2015/wordml/symex" xmlns:wpg="http://schemas.microsoft.com/office/word/2010/wordprocessingGroup" xmlns:wpi="http://schemas.microsoft.com/office/word/2010/wordprocessingInk" xmlns:wne="http://schemas.microsoft.com/office/word/2006/wordml" xmlns:wps="http://schemas.microsoft.com/office/word/2010/wordprocessingShape" mc:Ignorable="w14 w15 w16se w16cid w16 w16cex w16sdtdh w16du wp14">
+<w:numbering xmlns:wpc="http://schemas.microsoft.com/office/word/2010/wordprocessingCanvas" xmlns:cx="http://schemas.microsoft.com/office/drawing/2014/chartex" xmlns:cx1="http://schemas.microsoft.com/office/drawing/2015/9/8/chartex" xmlns:cx2="http://schemas.microsoft.com/office/drawing/2015/10/21/chartex" xmlns:cx3="http://schemas.microsoft.com/office/drawing/2016/5/9/chartex" xmlns:cx4="http://schemas.microsoft.com/office/drawing/2016/5/10/chartex" xmlns:cx5="http://schemas.microsoft.com/office/drawing/2016/5/11/chartex" xmlns:cx6="http://schemas.microsoft.com/office/drawing/2016/5/12/chartex" xmlns:cx7="http://schemas.microsoft.com/office/drawing/2016/5/13/chartex" xmlns:cx8="http://schemas.microsoft.com/office/drawing/2016/5/14/chartex" xmlns:mc="http://schemas.openxmlformats.org/markup-compatibility/2006" xmlns:aink="http://schemas.microsoft.com/office/drawing/2016/ink" xmlns:am3d="http://schemas.microsoft.com/office/drawing/2017/model3d" xmlns:o="urn:schemas-microsoft-com:office:office" xmlns:oel="http://schemas.microsoft.com/office/2019/extlst" xmlns:r="http://schemas.openxmlformats.org/officeDocument/2006/relationships" xmlns:m="http://schemas.openxmlformats.org/officeDocument/2006/math" xmlns:v="urn:schemas-microsoft-com:vml" xmlns:wp14="http://schemas.microsoft.com/office/word/2010/wordprocessingDrawing" xmlns:wp="http://schemas.openxmlformats.org/drawingml/2006/wordprocessingDrawing" xmlns:w10="urn:schemas-microsoft-com:office:word" xmlns:w="http://schemas.openxmlformats.org/wordprocessingml/2006/main" xmlns:w14="http://schemas.microsoft.com/office/word/2010/wordml" xmlns:w15="http://schemas.microsoft.com/office/word/2012/wordml" xmlns:w16cex="http://schemas.microsoft.com/office/word/2018/wordml/cex" xmlns:w16cid="http://schemas.microsoft.com/office/word/2016/wordml/cid" xmlns:w16="http://schemas.microsoft.com/office/word/2018/wordml" xmlns:w16du="http://schemas.microsoft.com/office/word/2023/wordml/word16du" xmlns:w16sdtdh="http://schemas.microsoft.com/office/word/2020/wordml/sdtdatahash" xmlns:w16sdtfl="http://schemas.microsoft.com/office/word/2024/wordml/sdtformatlock" xmlns:w16se="http://schemas.microsoft.com/office/word/2015/wordml/symex" xmlns:wpg="http://schemas.microsoft.com/office/word/2010/wordprocessingGroup" xmlns:wpi="http://schemas.microsoft.com/office/word/2010/wordprocessingInk" xmlns:wne="http://schemas.microsoft.com/office/word/2006/wordml" xmlns:wps="http://schemas.microsoft.com/office/word/2010/wordprocessingShape" mc:Ignorable="w14 w15 w16se w16cid w16 w16cex w16sdtdh w16sdtfl w16du wp14">
   <w:abstractNum w:abstractNumId="0" w15:restartNumberingAfterBreak="0">
     <w:nsid w:val="1434412F"/>
     <w:multiLevelType w:val="multilevel"/>
@@ -2234,7 +5375,7 @@
 </file>
 
 <file path=word/styles.xml><?xml version="1.0" encoding="utf-8"?>
-<w:styles xmlns:mc="http://schemas.openxmlformats.org/markup-compatibility/2006" xmlns:r="http://schemas.openxmlformats.org/officeDocument/2006/relationships" xmlns:w="http://schemas.openxmlformats.org/wordprocessingml/2006/main" xmlns:w14="http://schemas.microsoft.com/office/word/2010/wordml" xmlns:w15="http://schemas.microsoft.com/office/word/2012/wordml" xmlns:w16cex="http://schemas.microsoft.com/office/word/2018/wordml/cex" xmlns:w16cid="http://schemas.microsoft.com/office/word/2016/wordml/cid" xmlns:w16="http://schemas.microsoft.com/office/word/2018/wordml" xmlns:w16du="http://schemas.microsoft.com/office/word/2023/wordml/word16du" xmlns:w16sdtdh="http://schemas.microsoft.com/office/word/2020/wordml/sdtdatahash" xmlns:w16se="http://schemas.microsoft.com/office/word/2015/wordml/symex" mc:Ignorable="w14 w15 w16se w16cid w16 w16cex w16sdtdh w16du">
+<w:styles xmlns:mc="http://schemas.openxmlformats.org/markup-compatibility/2006" xmlns:r="http://schemas.openxmlformats.org/officeDocument/2006/relationships" xmlns:w="http://schemas.openxmlformats.org/wordprocessingml/2006/main" xmlns:w14="http://schemas.microsoft.com/office/word/2010/wordml" xmlns:w15="http://schemas.microsoft.com/office/word/2012/wordml" xmlns:w16cex="http://schemas.microsoft.com/office/word/2018/wordml/cex" xmlns:w16cid="http://schemas.microsoft.com/office/word/2016/wordml/cid" xmlns:w16="http://schemas.microsoft.com/office/word/2018/wordml" xmlns:w16du="http://schemas.microsoft.com/office/word/2023/wordml/word16du" xmlns:w16sdtdh="http://schemas.microsoft.com/office/word/2020/wordml/sdtdatahash" xmlns:w16sdtfl="http://schemas.microsoft.com/office/word/2024/wordml/sdtformatlock" xmlns:w16se="http://schemas.microsoft.com/office/word/2015/wordml/symex" mc:Ignorable="w14 w15 w16se w16cid w16 w16cex w16sdtdh w16sdtfl w16du">
   <w:docDefaults>
     <w:rPrDefault>
       <w:rPr>
@@ -2836,7 +5977,6 @@
   <w:style w:type="character" w:default="1" w:styleId="DefaultParagraphFont">
     <w:name w:val="Default Paragraph Font"/>
     <w:uiPriority w:val="1"/>
-    <w:semiHidden/>
     <w:unhideWhenUsed/>
   </w:style>
   <w:style w:type="table" w:default="1" w:styleId="TableNormal">
@@ -6082,15 +9222,6 @@
 </file>
 
 <file path=customXml/item2.xml><?xml version="1.0" encoding="utf-8"?>
-<?mso-contentType ?>
-<FormTemplates xmlns="http://schemas.microsoft.com/sharepoint/v3/contenttype/forms">
-  <Display>DocumentLibraryForm</Display>
-  <Edit>DocumentLibraryForm</Edit>
-  <New>DocumentLibraryForm</New>
-</FormTemplates>
-</file>
-
-<file path=customXml/item3.xml><?xml version="1.0" encoding="utf-8"?>
 <ct:contentTypeSchema xmlns:ct="http://schemas.microsoft.com/office/2006/metadata/contentType" xmlns:ma="http://schemas.microsoft.com/office/2006/metadata/properties/metaAttributes" ct:_="" ma:_="" ma:contentTypeName="Document" ma:contentTypeID="0x010100B8E840779CD5394DB6A0677C69D57CD3" ma:contentTypeVersion="21" ma:contentTypeDescription="Create a new document." ma:contentTypeScope="" ma:versionID="f071216337017794e3ef2534bbcdb7a8">
   <xsd:schema xmlns:xsd="http://www.w3.org/2001/XMLSchema" xmlns:xs="http://www.w3.org/2001/XMLSchema" xmlns:p="http://schemas.microsoft.com/office/2006/metadata/properties" xmlns:ns1="http://schemas.microsoft.com/sharepoint/v3" xmlns:ns2="1f3c66e0-7684-4412-85ae-938bcfc42664" xmlns:ns3="9c30d4e8-d9db-43d6-83e2-c08e4749ca29" targetNamespace="http://schemas.microsoft.com/office/2006/metadata/properties" ma:root="true" ma:fieldsID="0eb34fa58de8eaf9ed1b6bf53f148541" ns1:_="" ns2:_="" ns3:_="">
     <xsd:import namespace="http://schemas.microsoft.com/sharepoint/v3"/>
@@ -6368,6 +9499,15 @@
 </ct:contentTypeSchema>
 </file>
 
+<file path=customXml/item3.xml><?xml version="1.0" encoding="utf-8"?>
+<?mso-contentType ?>
+<FormTemplates xmlns="http://schemas.microsoft.com/sharepoint/v3/contenttype/forms">
+  <Display>DocumentLibraryForm</Display>
+  <Edit>DocumentLibraryForm</Edit>
+  <New>DocumentLibraryForm</New>
+</FormTemplates>
+</file>
+
 <file path=customXml/itemProps1.xml><?xml version="1.0" encoding="utf-8"?>
 <ds:datastoreItem xmlns:ds="http://schemas.openxmlformats.org/officeDocument/2006/customXml" ds:itemID="{DE1E2499-54F4-4684-9EED-3662E71DBB80}">
   <ds:schemaRefs>
@@ -6381,14 +9521,6 @@
 </file>
 
 <file path=customXml/itemProps2.xml><?xml version="1.0" encoding="utf-8"?>
-<ds:datastoreItem xmlns:ds="http://schemas.openxmlformats.org/officeDocument/2006/customXml" ds:itemID="{AFFFA03F-0B7C-4702-8EB9-210B1D88AB0E}">
-  <ds:schemaRefs>
-    <ds:schemaRef ds:uri="http://schemas.microsoft.com/sharepoint/v3/contenttype/forms"/>
-  </ds:schemaRefs>
-</ds:datastoreItem>
-</file>
-
-<file path=customXml/itemProps3.xml><?xml version="1.0" encoding="utf-8"?>
 <ds:datastoreItem xmlns:ds="http://schemas.openxmlformats.org/officeDocument/2006/customXml" ds:itemID="{259F55AB-DD27-47A3-A53C-AA2FB7DF3D7C}">
   <ds:schemaRefs>
     <ds:schemaRef ds:uri="http://schemas.microsoft.com/office/2006/metadata/contentType"/>
@@ -6408,6 +9540,14 @@
 </ds:datastoreItem>
 </file>
 
+<file path=customXml/itemProps3.xml><?xml version="1.0" encoding="utf-8"?>
+<ds:datastoreItem xmlns:ds="http://schemas.openxmlformats.org/officeDocument/2006/customXml" ds:itemID="{AFFFA03F-0B7C-4702-8EB9-210B1D88AB0E}">
+  <ds:schemaRefs>
+    <ds:schemaRef ds:uri="http://schemas.microsoft.com/sharepoint/v3/contenttype/forms"/>
+  </ds:schemaRefs>
+</ds:datastoreItem>
+</file>
+
 <file path=docMetadata/LabelInfo.xml><?xml version="1.0" encoding="utf-8"?>
 <clbl:labelList xmlns:clbl="http://schemas.microsoft.com/office/2020/mipLabelMetadata">
   <clbl:label id="{c9f92db8-2851-4df9-9d12-fab52f5b1415}" enabled="1" method="Standard" siteId="{5a7cc8ab-a4dc-4f9b-bf60-66714049ad62}" contentBits="0" removed="0"/>

</xml_diff>